<commit_message>
Finalize the code and the receptivefieldillustration
</commit_message>
<xml_diff>
--- a/Equations.docx
+++ b/Equations.docx
@@ -253,43 +253,718 @@
           <w:rFonts w:eastAsiaTheme="minorEastAsia"/>
         </w:rPr>
       </w:pPr>
-    </w:p>
-    <w:p>
-      <w:pPr>
+      <w:r>
         <w:rPr>
           <w:rFonts w:eastAsiaTheme="minorEastAsia"/>
+          <w:noProof/>
         </w:rPr>
-      </w:pPr>
-      <w:bookmarkStart w:id="0" w:name="_GoBack"/>
-      <w:bookmarkEnd w:id="0"/>
-    </w:p>
-    <w:p>
-      <w:pPr>
+        <mc:AlternateContent>
+          <mc:Choice Requires="wps">
+            <w:drawing>
+              <wp:anchor distT="45720" distB="45720" distL="114300" distR="114300" simplePos="0" relativeHeight="251661312" behindDoc="0" locked="0" layoutInCell="1" allowOverlap="1">
+                <wp:simplePos x="0" y="0"/>
+                <wp:positionH relativeFrom="column">
+                  <wp:posOffset>-184150</wp:posOffset>
+                </wp:positionH>
+                <wp:positionV relativeFrom="paragraph">
+                  <wp:posOffset>495300</wp:posOffset>
+                </wp:positionV>
+                <wp:extent cx="3771900" cy="857250"/>
+                <wp:effectExtent l="0" t="0" r="0" b="0"/>
+                <wp:wrapSquare wrapText="bothSides"/>
+                <wp:docPr id="1" name="Text Box 2"/>
+                <wp:cNvGraphicFramePr>
+                  <a:graphicFrameLocks xmlns:a="http://schemas.openxmlformats.org/drawingml/2006/main"/>
+                </wp:cNvGraphicFramePr>
+                <a:graphic xmlns:a="http://schemas.openxmlformats.org/drawingml/2006/main">
+                  <a:graphicData uri="http://schemas.microsoft.com/office/word/2010/wordprocessingShape">
+                    <wps:wsp>
+                      <wps:cNvSpPr txBox="1">
+                        <a:spLocks noChangeArrowheads="1"/>
+                      </wps:cNvSpPr>
+                      <wps:spPr bwMode="auto">
+                        <a:xfrm>
+                          <a:off x="0" y="0"/>
+                          <a:ext cx="3771900" cy="857250"/>
+                        </a:xfrm>
+                        <a:prstGeom prst="rect">
+                          <a:avLst/>
+                        </a:prstGeom>
+                        <a:noFill/>
+                        <a:ln>
+                          <a:noFill/>
+                        </a:ln>
+                      </wps:spPr>
+                      <wps:style>
+                        <a:lnRef idx="0">
+                          <a:scrgbClr r="0" g="0" b="0"/>
+                        </a:lnRef>
+                        <a:fillRef idx="0">
+                          <a:scrgbClr r="0" g="0" b="0"/>
+                        </a:fillRef>
+                        <a:effectRef idx="0">
+                          <a:scrgbClr r="0" g="0" b="0"/>
+                        </a:effectRef>
+                        <a:fontRef idx="minor">
+                          <a:schemeClr val="dk1"/>
+                        </a:fontRef>
+                      </wps:style>
+                      <wps:txbx>
+                        <w:txbxContent>
+                          <w:p>
+                            <w:pPr>
+                              <w:rPr>
+                                <w:rFonts w:eastAsiaTheme="minorEastAsia"/>
+                              </w:rPr>
+                            </w:pPr>
+                            <m:oMathPara>
+                              <m:oMathParaPr>
+                                <m:jc m:val="left"/>
+                              </m:oMathParaPr>
+                              <m:oMath>
+                                <m:r>
+                                  <w:rPr>
+                                    <w:rFonts w:ascii="Cambria Math" w:eastAsiaTheme="minorEastAsia" w:hAnsi="Cambria Math"/>
+                                  </w:rPr>
+                                  <m:t>n :</m:t>
+                                </m:r>
+                                <m:r>
+                                  <w:rPr>
+                                    <w:rFonts w:ascii="Cambria Math" w:eastAsiaTheme="minorEastAsia" w:hAnsi="Cambria Math"/>
+                                  </w:rPr>
+                                  <m:t xml:space="preserve">        </m:t>
+                                </m:r>
+                                <m:r>
+                                  <m:rPr>
+                                    <m:nor/>
+                                  </m:rPr>
+                                  <w:rPr>
+                                    <w:rFonts w:ascii="Cambria Math" w:eastAsiaTheme="minorEastAsia" w:hAnsi="Cambria Math"/>
+                                  </w:rPr>
+                                  <m:t>number of features</m:t>
+                                </m:r>
+                                <m:r>
+                                  <w:rPr>
+                                    <w:rFonts w:ascii="Cambria Math" w:eastAsiaTheme="minorEastAsia" w:hAnsi="Cambria Math"/>
+                                  </w:rPr>
+                                  <w:br/>
+                                </m:r>
+                              </m:oMath>
+                              <m:oMath>
+                                <m:r>
+                                  <w:rPr>
+                                    <w:rFonts w:ascii="Cambria Math" w:eastAsiaTheme="minorEastAsia" w:hAnsi="Cambria Math"/>
+                                  </w:rPr>
+                                  <m:t>r :</m:t>
+                                </m:r>
+                                <m:r>
+                                  <w:rPr>
+                                    <w:rFonts w:ascii="Cambria Math" w:eastAsiaTheme="minorEastAsia" w:hAnsi="Cambria Math"/>
+                                  </w:rPr>
+                                  <m:t xml:space="preserve">         </m:t>
+                                </m:r>
+                                <m:r>
+                                  <m:rPr>
+                                    <m:nor/>
+                                  </m:rPr>
+                                  <w:rPr>
+                                    <w:rFonts w:ascii="Cambria Math" w:eastAsiaTheme="minorEastAsia" w:hAnsi="Cambria Math"/>
+                                  </w:rPr>
+                                  <m:t>receptive field size</m:t>
+                                </m:r>
+                                <m:r>
+                                  <m:rPr>
+                                    <m:nor/>
+                                  </m:rPr>
+                                  <w:rPr>
+                                    <w:rFonts w:ascii="Cambria Math" w:eastAsiaTheme="minorEastAsia" w:hAnsi="Cambria Math"/>
+                                  </w:rPr>
+                                  <w:br/>
+                                </m:r>
+                              </m:oMath>
+                              <m:oMath>
+                                <m:r>
+                                  <w:rPr>
+                                    <w:rFonts w:ascii="Cambria Math" w:eastAsiaTheme="minorEastAsia" w:hAnsi="Cambria Math"/>
+                                  </w:rPr>
+                                  <m:t>j :</m:t>
+                                </m:r>
+                                <m:r>
+                                  <w:rPr>
+                                    <w:rFonts w:ascii="Cambria Math" w:eastAsiaTheme="minorEastAsia" w:hAnsi="Cambria Math"/>
+                                  </w:rPr>
+                                  <m:t xml:space="preserve">          </m:t>
+                                </m:r>
+                                <m:r>
+                                  <m:rPr>
+                                    <m:nor/>
+                                  </m:rPr>
+                                  <w:rPr>
+                                    <w:rFonts w:ascii="Cambria Math" w:eastAsiaTheme="minorEastAsia" w:hAnsi="Cambria Math"/>
+                                  </w:rPr>
+                                  <m:t>jump (distance between two consecutive features)</m:t>
+                                </m:r>
+                                <m:r>
+                                  <m:rPr>
+                                    <m:nor/>
+                                  </m:rPr>
+                                  <w:rPr>
+                                    <w:rFonts w:ascii="Cambria Math" w:eastAsiaTheme="minorEastAsia" w:hAnsi="Cambria Math"/>
+                                  </w:rPr>
+                                  <w:br/>
+                                </m:r>
+                              </m:oMath>
+                              <m:oMath>
+                                <m:r>
+                                  <w:rPr>
+                                    <w:rFonts w:ascii="Cambria Math" w:eastAsiaTheme="minorEastAsia" w:hAnsi="Cambria Math"/>
+                                  </w:rPr>
+                                  <m:t>start</m:t>
+                                </m:r>
+                                <m:r>
+                                  <w:rPr>
+                                    <w:rFonts w:ascii="Cambria Math" w:eastAsiaTheme="minorEastAsia" w:hAnsi="Cambria Math"/>
+                                  </w:rPr>
+                                  <m:t xml:space="preserve"> </m:t>
+                                </m:r>
+                                <m:r>
+                                  <w:rPr>
+                                    <w:rFonts w:ascii="Cambria Math" w:eastAsiaTheme="minorEastAsia" w:hAnsi="Cambria Math"/>
+                                  </w:rPr>
+                                  <m:t>:</m:t>
+                                </m:r>
+                                <m:r>
+                                  <w:rPr>
+                                    <w:rFonts w:ascii="Cambria Math" w:eastAsiaTheme="minorEastAsia" w:hAnsi="Cambria Math"/>
+                                  </w:rPr>
+                                  <m:t xml:space="preserve"> </m:t>
+                                </m:r>
+                                <m:r>
+                                  <m:rPr>
+                                    <m:nor/>
+                                  </m:rPr>
+                                  <w:rPr>
+                                    <w:rFonts w:ascii="Cambria Math" w:eastAsiaTheme="minorEastAsia" w:hAnsi="Cambria Math"/>
+                                  </w:rPr>
+                                  <m:t>center coordinate of the first feature</m:t>
+                                </m:r>
+                              </m:oMath>
+                            </m:oMathPara>
+                          </w:p>
+                          <w:p>
+                            <w:pPr>
+                              <w:rPr>
+                                <w:rFonts w:eastAsiaTheme="minorEastAsia"/>
+                              </w:rPr>
+                            </w:pPr>
+                          </w:p>
+                          <w:p>
+                            <w:pPr>
+                              <w:rPr>
+                                <w:rFonts w:eastAsiaTheme="minorEastAsia"/>
+                              </w:rPr>
+                            </w:pPr>
+                          </w:p>
+                        </w:txbxContent>
+                      </wps:txbx>
+                      <wps:bodyPr rot="0" vert="horz" wrap="square" lIns="91440" tIns="45720" rIns="91440" bIns="45720" anchor="t" anchorCtr="0">
+                        <a:noAutofit/>
+                      </wps:bodyPr>
+                    </wps:wsp>
+                  </a:graphicData>
+                </a:graphic>
+                <wp14:sizeRelH relativeFrom="margin">
+                  <wp14:pctWidth>0</wp14:pctWidth>
+                </wp14:sizeRelH>
+                <wp14:sizeRelV relativeFrom="margin">
+                  <wp14:pctHeight>0</wp14:pctHeight>
+                </wp14:sizeRelV>
+              </wp:anchor>
+            </w:drawing>
+          </mc:Choice>
+          <mc:Fallback>
+            <w:pict>
+              <v:shapetype id="_x0000_t202" coordsize="21600,21600" o:spt="202" path="m,l,21600r21600,l21600,xe">
+                <v:stroke joinstyle="miter"/>
+                <v:path gradientshapeok="t" o:connecttype="rect"/>
+              </v:shapetype>
+              <v:shape id="Text Box 2" o:spid="_x0000_s1026" type="#_x0000_t202" style="position:absolute;margin-left:-14.5pt;margin-top:39pt;width:297pt;height:67.5pt;z-index:251661312;visibility:visible;mso-wrap-style:square;mso-width-percent:0;mso-height-percent:0;mso-wrap-distance-left:9pt;mso-wrap-distance-top:3.6pt;mso-wrap-distance-right:9pt;mso-wrap-distance-bottom:3.6pt;mso-position-horizontal:absolute;mso-position-horizontal-relative:text;mso-position-vertical:absolute;mso-position-vertical-relative:text;mso-width-percent:0;mso-height-percent:0;mso-width-relative:margin;mso-height-relative:margin;v-text-anchor:top" o:gfxdata="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" filled="f" stroked="f">
+                <v:textbox>
+                  <w:txbxContent>
+                    <w:p>
+                      <w:pPr>
+                        <w:rPr>
+                          <w:rFonts w:eastAsiaTheme="minorEastAsia"/>
+                        </w:rPr>
+                      </w:pPr>
+                      <m:oMathPara>
+                        <m:oMathParaPr>
+                          <m:jc m:val="left"/>
+                        </m:oMathParaPr>
+                        <m:oMath>
+                          <m:r>
+                            <w:rPr>
+                              <w:rFonts w:ascii="Cambria Math" w:eastAsiaTheme="minorEastAsia" w:hAnsi="Cambria Math"/>
+                            </w:rPr>
+                            <m:t>n :</m:t>
+                          </m:r>
+                          <m:r>
+                            <w:rPr>
+                              <w:rFonts w:ascii="Cambria Math" w:eastAsiaTheme="minorEastAsia" w:hAnsi="Cambria Math"/>
+                            </w:rPr>
+                            <m:t xml:space="preserve">        </m:t>
+                          </m:r>
+                          <m:r>
+                            <m:rPr>
+                              <m:nor/>
+                            </m:rPr>
+                            <w:rPr>
+                              <w:rFonts w:ascii="Cambria Math" w:eastAsiaTheme="minorEastAsia" w:hAnsi="Cambria Math"/>
+                            </w:rPr>
+                            <m:t>number of features</m:t>
+                          </m:r>
+                          <m:r>
+                            <w:rPr>
+                              <w:rFonts w:ascii="Cambria Math" w:eastAsiaTheme="minorEastAsia" w:hAnsi="Cambria Math"/>
+                            </w:rPr>
+                            <w:br/>
+                          </m:r>
+                        </m:oMath>
+                        <m:oMath>
+                          <m:r>
+                            <w:rPr>
+                              <w:rFonts w:ascii="Cambria Math" w:eastAsiaTheme="minorEastAsia" w:hAnsi="Cambria Math"/>
+                            </w:rPr>
+                            <m:t>r :</m:t>
+                          </m:r>
+                          <m:r>
+                            <w:rPr>
+                              <w:rFonts w:ascii="Cambria Math" w:eastAsiaTheme="minorEastAsia" w:hAnsi="Cambria Math"/>
+                            </w:rPr>
+                            <m:t xml:space="preserve">         </m:t>
+                          </m:r>
+                          <m:r>
+                            <m:rPr>
+                              <m:nor/>
+                            </m:rPr>
+                            <w:rPr>
+                              <w:rFonts w:ascii="Cambria Math" w:eastAsiaTheme="minorEastAsia" w:hAnsi="Cambria Math"/>
+                            </w:rPr>
+                            <m:t>receptive field size</m:t>
+                          </m:r>
+                          <m:r>
+                            <m:rPr>
+                              <m:nor/>
+                            </m:rPr>
+                            <w:rPr>
+                              <w:rFonts w:ascii="Cambria Math" w:eastAsiaTheme="minorEastAsia" w:hAnsi="Cambria Math"/>
+                            </w:rPr>
+                            <w:br/>
+                          </m:r>
+                        </m:oMath>
+                        <m:oMath>
+                          <m:r>
+                            <w:rPr>
+                              <w:rFonts w:ascii="Cambria Math" w:eastAsiaTheme="minorEastAsia" w:hAnsi="Cambria Math"/>
+                            </w:rPr>
+                            <m:t>j :</m:t>
+                          </m:r>
+                          <m:r>
+                            <w:rPr>
+                              <w:rFonts w:ascii="Cambria Math" w:eastAsiaTheme="minorEastAsia" w:hAnsi="Cambria Math"/>
+                            </w:rPr>
+                            <m:t xml:space="preserve">          </m:t>
+                          </m:r>
+                          <m:r>
+                            <m:rPr>
+                              <m:nor/>
+                            </m:rPr>
+                            <w:rPr>
+                              <w:rFonts w:ascii="Cambria Math" w:eastAsiaTheme="minorEastAsia" w:hAnsi="Cambria Math"/>
+                            </w:rPr>
+                            <m:t>jump (distance between two consecutive features)</m:t>
+                          </m:r>
+                          <m:r>
+                            <m:rPr>
+                              <m:nor/>
+                            </m:rPr>
+                            <w:rPr>
+                              <w:rFonts w:ascii="Cambria Math" w:eastAsiaTheme="minorEastAsia" w:hAnsi="Cambria Math"/>
+                            </w:rPr>
+                            <w:br/>
+                          </m:r>
+                        </m:oMath>
+                        <m:oMath>
+                          <m:r>
+                            <w:rPr>
+                              <w:rFonts w:ascii="Cambria Math" w:eastAsiaTheme="minorEastAsia" w:hAnsi="Cambria Math"/>
+                            </w:rPr>
+                            <m:t>start</m:t>
+                          </m:r>
+                          <m:r>
+                            <w:rPr>
+                              <w:rFonts w:ascii="Cambria Math" w:eastAsiaTheme="minorEastAsia" w:hAnsi="Cambria Math"/>
+                            </w:rPr>
+                            <m:t xml:space="preserve"> </m:t>
+                          </m:r>
+                          <m:r>
+                            <w:rPr>
+                              <w:rFonts w:ascii="Cambria Math" w:eastAsiaTheme="minorEastAsia" w:hAnsi="Cambria Math"/>
+                            </w:rPr>
+                            <m:t>:</m:t>
+                          </m:r>
+                          <m:r>
+                            <w:rPr>
+                              <w:rFonts w:ascii="Cambria Math" w:eastAsiaTheme="minorEastAsia" w:hAnsi="Cambria Math"/>
+                            </w:rPr>
+                            <m:t xml:space="preserve"> </m:t>
+                          </m:r>
+                          <m:r>
+                            <m:rPr>
+                              <m:nor/>
+                            </m:rPr>
+                            <w:rPr>
+                              <w:rFonts w:ascii="Cambria Math" w:eastAsiaTheme="minorEastAsia" w:hAnsi="Cambria Math"/>
+                            </w:rPr>
+                            <m:t>center coordinate of the first feature</m:t>
+                          </m:r>
+                        </m:oMath>
+                      </m:oMathPara>
+                    </w:p>
+                    <w:p>
+                      <w:pPr>
+                        <w:rPr>
+                          <w:rFonts w:eastAsiaTheme="minorEastAsia"/>
+                        </w:rPr>
+                      </w:pPr>
+                    </w:p>
+                    <w:p>
+                      <w:pPr>
+                        <w:rPr>
+                          <w:rFonts w:eastAsiaTheme="minorEastAsia"/>
+                        </w:rPr>
+                      </w:pPr>
+                    </w:p>
+                  </w:txbxContent>
+                </v:textbox>
+                <w10:wrap type="square"/>
+              </v:shape>
+            </w:pict>
+          </mc:Fallback>
+        </mc:AlternateContent>
+      </w:r>
+      <w:r>
         <w:rPr>
           <w:rFonts w:eastAsiaTheme="minorEastAsia"/>
+          <w:noProof/>
         </w:rPr>
-      </w:pPr>
-    </w:p>
-    <w:p>
-      <w:pPr>
-        <w:rPr>
-          <w:rFonts w:eastAsiaTheme="minorEastAsia"/>
-        </w:rPr>
-      </w:pPr>
-    </w:p>
-    <w:p>
-      <w:pPr>
-        <w:rPr>
-          <w:rFonts w:eastAsiaTheme="minorEastAsia"/>
-        </w:rPr>
-      </w:pPr>
-    </w:p>
-    <w:p>
-      <w:pPr>
-        <w:rPr>
-          <w:rFonts w:eastAsiaTheme="minorEastAsia"/>
-        </w:rPr>
-      </w:pPr>
+        <mc:AlternateContent>
+          <mc:Choice Requires="wps">
+            <w:drawing>
+              <wp:anchor distT="45720" distB="45720" distL="114300" distR="114300" simplePos="0" relativeHeight="251663360" behindDoc="0" locked="0" layoutInCell="1" allowOverlap="1" wp14:anchorId="3E76560A" wp14:editId="5CCF8689">
+                <wp:simplePos x="0" y="0"/>
+                <wp:positionH relativeFrom="column">
+                  <wp:posOffset>3435350</wp:posOffset>
+                </wp:positionH>
+                <wp:positionV relativeFrom="paragraph">
+                  <wp:posOffset>469900</wp:posOffset>
+                </wp:positionV>
+                <wp:extent cx="2360930" cy="730250"/>
+                <wp:effectExtent l="0" t="0" r="0" b="0"/>
+                <wp:wrapSquare wrapText="bothSides"/>
+                <wp:docPr id="2" name="Text Box 2"/>
+                <wp:cNvGraphicFramePr>
+                  <a:graphicFrameLocks xmlns:a="http://schemas.openxmlformats.org/drawingml/2006/main"/>
+                </wp:cNvGraphicFramePr>
+                <a:graphic xmlns:a="http://schemas.openxmlformats.org/drawingml/2006/main">
+                  <a:graphicData uri="http://schemas.microsoft.com/office/word/2010/wordprocessingShape">
+                    <wps:wsp>
+                      <wps:cNvSpPr txBox="1">
+                        <a:spLocks noChangeArrowheads="1"/>
+                      </wps:cNvSpPr>
+                      <wps:spPr bwMode="auto">
+                        <a:xfrm>
+                          <a:off x="0" y="0"/>
+                          <a:ext cx="2360930" cy="730250"/>
+                        </a:xfrm>
+                        <a:prstGeom prst="rect">
+                          <a:avLst/>
+                        </a:prstGeom>
+                        <a:noFill/>
+                        <a:ln>
+                          <a:noFill/>
+                        </a:ln>
+                      </wps:spPr>
+                      <wps:style>
+                        <a:lnRef idx="0">
+                          <a:scrgbClr r="0" g="0" b="0"/>
+                        </a:lnRef>
+                        <a:fillRef idx="0">
+                          <a:scrgbClr r="0" g="0" b="0"/>
+                        </a:fillRef>
+                        <a:effectRef idx="0">
+                          <a:scrgbClr r="0" g="0" b="0"/>
+                        </a:effectRef>
+                        <a:fontRef idx="minor">
+                          <a:schemeClr val="dk1"/>
+                        </a:fontRef>
+                      </wps:style>
+                      <wps:txbx>
+                        <w:txbxContent>
+                          <w:p>
+                            <w:pPr>
+                              <w:rPr>
+                                <w:rFonts w:eastAsiaTheme="minorEastAsia"/>
+                              </w:rPr>
+                            </w:pPr>
+                            <m:oMathPara>
+                              <m:oMath>
+                                <m:r>
+                                  <w:rPr>
+                                    <w:rFonts w:ascii="Cambria Math" w:eastAsiaTheme="minorEastAsia" w:hAnsi="Cambria Math"/>
+                                  </w:rPr>
+                                  <m:t>k</m:t>
+                                </m:r>
+                                <m:r>
+                                  <w:rPr>
+                                    <w:rFonts w:ascii="Cambria Math" w:eastAsiaTheme="minorEastAsia" w:hAnsi="Cambria Math"/>
+                                  </w:rPr>
+                                  <m:t xml:space="preserve"> </m:t>
+                                </m:r>
+                                <m:r>
+                                  <w:rPr>
+                                    <w:rFonts w:ascii="Cambria Math" w:eastAsiaTheme="minorEastAsia" w:hAnsi="Cambria Math"/>
+                                  </w:rPr>
+                                  <m:t>:</m:t>
+                                </m:r>
+                                <m:r>
+                                  <m:rPr>
+                                    <m:nor/>
+                                  </m:rPr>
+                                  <w:rPr>
+                                    <w:rFonts w:ascii="Cambria Math" w:eastAsiaTheme="minorEastAsia" w:hAnsi="Cambria Math"/>
+                                  </w:rPr>
+                                  <m:t>convolution kernel size</m:t>
+                                </m:r>
+                                <m:r>
+                                  <w:rPr>
+                                    <w:rFonts w:ascii="Cambria Math" w:eastAsiaTheme="minorEastAsia" w:hAnsi="Cambria Math"/>
+                                  </w:rPr>
+                                  <w:br/>
+                                </m:r>
+                              </m:oMath>
+                              <m:oMath>
+                                <m:r>
+                                  <w:rPr>
+                                    <w:rFonts w:ascii="Cambria Math" w:eastAsiaTheme="minorEastAsia" w:hAnsi="Cambria Math"/>
+                                  </w:rPr>
+                                  <m:t>p</m:t>
+                                </m:r>
+                                <m:r>
+                                  <w:rPr>
+                                    <w:rFonts w:ascii="Cambria Math" w:eastAsiaTheme="minorEastAsia" w:hAnsi="Cambria Math"/>
+                                  </w:rPr>
+                                  <m:t xml:space="preserve"> </m:t>
+                                </m:r>
+                                <m:r>
+                                  <w:rPr>
+                                    <w:rFonts w:ascii="Cambria Math" w:eastAsiaTheme="minorEastAsia" w:hAnsi="Cambria Math"/>
+                                  </w:rPr>
+                                  <m:t>:</m:t>
+                                </m:r>
+                                <m:r>
+                                  <m:rPr>
+                                    <m:nor/>
+                                  </m:rPr>
+                                  <w:rPr>
+                                    <w:rFonts w:ascii="Cambria Math" w:eastAsiaTheme="minorEastAsia" w:hAnsi="Cambria Math"/>
+                                  </w:rPr>
+                                  <m:t>convolution padding size</m:t>
+                                </m:r>
+                                <m:r>
+                                  <m:rPr>
+                                    <m:nor/>
+                                  </m:rPr>
+                                  <w:rPr>
+                                    <w:rFonts w:ascii="Cambria Math" w:eastAsiaTheme="minorEastAsia" w:hAnsi="Cambria Math"/>
+                                  </w:rPr>
+                                  <w:br/>
+                                </m:r>
+                              </m:oMath>
+                              <m:oMath>
+                                <m:r>
+                                  <w:rPr>
+                                    <w:rFonts w:ascii="Cambria Math" w:eastAsiaTheme="minorEastAsia" w:hAnsi="Cambria Math"/>
+                                  </w:rPr>
+                                  <m:t>s</m:t>
+                                </m:r>
+                                <m:r>
+                                  <w:rPr>
+                                    <w:rFonts w:ascii="Cambria Math" w:eastAsiaTheme="minorEastAsia" w:hAnsi="Cambria Math"/>
+                                  </w:rPr>
+                                  <m:t xml:space="preserve"> </m:t>
+                                </m:r>
+                                <m:r>
+                                  <w:rPr>
+                                    <w:rFonts w:ascii="Cambria Math" w:eastAsiaTheme="minorEastAsia" w:hAnsi="Cambria Math"/>
+                                  </w:rPr>
+                                  <m:t>:</m:t>
+                                </m:r>
+                                <m:r>
+                                  <m:rPr>
+                                    <m:nor/>
+                                  </m:rPr>
+                                  <w:rPr>
+                                    <w:rFonts w:ascii="Cambria Math" w:eastAsiaTheme="minorEastAsia" w:hAnsi="Cambria Math"/>
+                                  </w:rPr>
+                                  <m:t>convolution stride size</m:t>
+                                </m:r>
+                              </m:oMath>
+                            </m:oMathPara>
+                          </w:p>
+                          <w:p/>
+                        </w:txbxContent>
+                      </wps:txbx>
+                      <wps:bodyPr rot="0" vert="horz" wrap="square" lIns="91440" tIns="45720" rIns="91440" bIns="45720" anchor="t" anchorCtr="0">
+                        <a:noAutofit/>
+                      </wps:bodyPr>
+                    </wps:wsp>
+                  </a:graphicData>
+                </a:graphic>
+                <wp14:sizeRelH relativeFrom="margin">
+                  <wp14:pctWidth>40000</wp14:pctWidth>
+                </wp14:sizeRelH>
+                <wp14:sizeRelV relativeFrom="margin">
+                  <wp14:pctHeight>0</wp14:pctHeight>
+                </wp14:sizeRelV>
+              </wp:anchor>
+            </w:drawing>
+          </mc:Choice>
+          <mc:Fallback>
+            <w:pict>
+              <v:shape w14:anchorId="3E76560A" id="_x0000_s1027" type="#_x0000_t202" style="position:absolute;margin-left:270.5pt;margin-top:37pt;width:185.9pt;height:57.5pt;z-index:251663360;visibility:visible;mso-wrap-style:square;mso-width-percent:400;mso-height-percent:0;mso-wrap-distance-left:9pt;mso-wrap-distance-top:3.6pt;mso-wrap-distance-right:9pt;mso-wrap-distance-bottom:3.6pt;mso-position-horizontal:absolute;mso-position-horizontal-relative:text;mso-position-vertical:absolute;mso-position-vertical-relative:text;mso-width-percent:400;mso-height-percent:0;mso-width-relative:margin;mso-height-relative:margin;v-text-anchor:top" o:gfxdata="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" filled="f" stroked="f">
+                <v:textbox>
+                  <w:txbxContent>
+                    <w:p>
+                      <w:pPr>
+                        <w:rPr>
+                          <w:rFonts w:eastAsiaTheme="minorEastAsia"/>
+                        </w:rPr>
+                      </w:pPr>
+                      <m:oMathPara>
+                        <m:oMath>
+                          <m:r>
+                            <w:rPr>
+                              <w:rFonts w:ascii="Cambria Math" w:eastAsiaTheme="minorEastAsia" w:hAnsi="Cambria Math"/>
+                            </w:rPr>
+                            <m:t>k</m:t>
+                          </m:r>
+                          <m:r>
+                            <w:rPr>
+                              <w:rFonts w:ascii="Cambria Math" w:eastAsiaTheme="minorEastAsia" w:hAnsi="Cambria Math"/>
+                            </w:rPr>
+                            <m:t xml:space="preserve"> </m:t>
+                          </m:r>
+                          <m:r>
+                            <w:rPr>
+                              <w:rFonts w:ascii="Cambria Math" w:eastAsiaTheme="minorEastAsia" w:hAnsi="Cambria Math"/>
+                            </w:rPr>
+                            <m:t>:</m:t>
+                          </m:r>
+                          <m:r>
+                            <m:rPr>
+                              <m:nor/>
+                            </m:rPr>
+                            <w:rPr>
+                              <w:rFonts w:ascii="Cambria Math" w:eastAsiaTheme="minorEastAsia" w:hAnsi="Cambria Math"/>
+                            </w:rPr>
+                            <m:t>convolution kernel size</m:t>
+                          </m:r>
+                          <m:r>
+                            <w:rPr>
+                              <w:rFonts w:ascii="Cambria Math" w:eastAsiaTheme="minorEastAsia" w:hAnsi="Cambria Math"/>
+                            </w:rPr>
+                            <w:br/>
+                          </m:r>
+                        </m:oMath>
+                        <m:oMath>
+                          <m:r>
+                            <w:rPr>
+                              <w:rFonts w:ascii="Cambria Math" w:eastAsiaTheme="minorEastAsia" w:hAnsi="Cambria Math"/>
+                            </w:rPr>
+                            <m:t>p</m:t>
+                          </m:r>
+                          <m:r>
+                            <w:rPr>
+                              <w:rFonts w:ascii="Cambria Math" w:eastAsiaTheme="minorEastAsia" w:hAnsi="Cambria Math"/>
+                            </w:rPr>
+                            <m:t xml:space="preserve"> </m:t>
+                          </m:r>
+                          <m:r>
+                            <w:rPr>
+                              <w:rFonts w:ascii="Cambria Math" w:eastAsiaTheme="minorEastAsia" w:hAnsi="Cambria Math"/>
+                            </w:rPr>
+                            <m:t>:</m:t>
+                          </m:r>
+                          <m:r>
+                            <m:rPr>
+                              <m:nor/>
+                            </m:rPr>
+                            <w:rPr>
+                              <w:rFonts w:ascii="Cambria Math" w:eastAsiaTheme="minorEastAsia" w:hAnsi="Cambria Math"/>
+                            </w:rPr>
+                            <m:t>convolution padding size</m:t>
+                          </m:r>
+                          <m:r>
+                            <m:rPr>
+                              <m:nor/>
+                            </m:rPr>
+                            <w:rPr>
+                              <w:rFonts w:ascii="Cambria Math" w:eastAsiaTheme="minorEastAsia" w:hAnsi="Cambria Math"/>
+                            </w:rPr>
+                            <w:br/>
+                          </m:r>
+                        </m:oMath>
+                        <m:oMath>
+                          <m:r>
+                            <w:rPr>
+                              <w:rFonts w:ascii="Cambria Math" w:eastAsiaTheme="minorEastAsia" w:hAnsi="Cambria Math"/>
+                            </w:rPr>
+                            <m:t>s</m:t>
+                          </m:r>
+                          <m:r>
+                            <w:rPr>
+                              <w:rFonts w:ascii="Cambria Math" w:eastAsiaTheme="minorEastAsia" w:hAnsi="Cambria Math"/>
+                            </w:rPr>
+                            <m:t xml:space="preserve"> </m:t>
+                          </m:r>
+                          <m:r>
+                            <w:rPr>
+                              <w:rFonts w:ascii="Cambria Math" w:eastAsiaTheme="minorEastAsia" w:hAnsi="Cambria Math"/>
+                            </w:rPr>
+                            <m:t>:</m:t>
+                          </m:r>
+                          <m:r>
+                            <m:rPr>
+                              <m:nor/>
+                            </m:rPr>
+                            <w:rPr>
+                              <w:rFonts w:ascii="Cambria Math" w:eastAsiaTheme="minorEastAsia" w:hAnsi="Cambria Math"/>
+                            </w:rPr>
+                            <m:t>convolution stride size</m:t>
+                          </m:r>
+                        </m:oMath>
+                      </m:oMathPara>
+                    </w:p>
+                    <w:p/>
+                  </w:txbxContent>
+                </v:textbox>
+                <w10:wrap type="square"/>
+              </v:shape>
+            </w:pict>
+          </mc:Fallback>
+        </mc:AlternateContent>
+      </w:r>
       <w:r>
         <w:rPr>
           <w:rFonts w:eastAsiaTheme="minorEastAsia"/>
@@ -301,10 +976,10 @@
               <wp:anchor distT="45720" distB="45720" distL="114300" distR="114300" simplePos="0" relativeHeight="251659264" behindDoc="0" locked="0" layoutInCell="1" allowOverlap="1">
                 <wp:simplePos x="0" y="0"/>
                 <wp:positionH relativeFrom="column">
-                  <wp:posOffset>544830</wp:posOffset>
+                  <wp:posOffset>-312420</wp:posOffset>
                 </wp:positionH>
                 <wp:positionV relativeFrom="paragraph">
-                  <wp:posOffset>748030</wp:posOffset>
+                  <wp:posOffset>-1176655</wp:posOffset>
                 </wp:positionV>
                 <wp:extent cx="2360930" cy="1404620"/>
                 <wp:effectExtent l="0" t="0" r="0" b="0"/>
@@ -668,11 +1343,7 @@
           </mc:Choice>
           <mc:Fallback>
             <w:pict>
-              <v:shapetype id="_x0000_t202" coordsize="21600,21600" o:spt="202" path="m,l,21600r21600,l21600,xe">
-                <v:stroke joinstyle="miter"/>
-                <v:path gradientshapeok="t" o:connecttype="rect"/>
-              </v:shapetype>
-              <v:shape id="Text Box 2" o:spid="_x0000_s1026" type="#_x0000_t202" style="position:absolute;margin-left:42.9pt;margin-top:58.9pt;width:185.9pt;height:110.6pt;z-index:251659264;visibility:visible;mso-wrap-style:square;mso-width-percent:400;mso-height-percent:200;mso-wrap-distance-left:9pt;mso-wrap-distance-top:3.6pt;mso-wrap-distance-right:9pt;mso-wrap-distance-bottom:3.6pt;mso-position-horizontal:absolute;mso-position-horizontal-relative:text;mso-position-vertical:absolute;mso-position-vertical-relative:text;mso-width-percent:400;mso-height-percent:200;mso-width-relative:margin;mso-height-relative:margin;v-text-anchor:top" o:gfxdata="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" filled="f" stroked="f">
+              <v:shape id="_x0000_s1028" type="#_x0000_t202" style="position:absolute;margin-left:-24.6pt;margin-top:-92.65pt;width:185.9pt;height:110.6pt;z-index:251659264;visibility:visible;mso-wrap-style:square;mso-width-percent:400;mso-height-percent:200;mso-wrap-distance-left:9pt;mso-wrap-distance-top:3.6pt;mso-wrap-distance-right:9pt;mso-wrap-distance-bottom:3.6pt;mso-position-horizontal:absolute;mso-position-horizontal-relative:text;mso-position-vertical:absolute;mso-position-vertical-relative:text;mso-width-percent:400;mso-height-percent:200;mso-width-relative:margin;mso-height-relative:margin;v-text-anchor:top" o:gfxdata="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" filled="f" stroked="f">
                 <v:textbox style="mso-fit-shape-to-text:t">
                   <w:txbxContent>
                     <w:p>
@@ -976,6 +1647,3629 @@
                       </m:oMathPara>
                     </w:p>
                     <w:p/>
+                  </w:txbxContent>
+                </v:textbox>
+                <w10:wrap type="square"/>
+              </v:shape>
+            </w:pict>
+          </mc:Fallback>
+        </mc:AlternateContent>
+      </w:r>
+    </w:p>
+    <w:p>
+      <w:pPr>
+        <w:rPr>
+          <w:rFonts w:eastAsiaTheme="minorEastAsia"/>
+        </w:rPr>
+      </w:pPr>
+      <w:r>
+        <w:rPr>
+          <w:rFonts w:eastAsiaTheme="minorEastAsia"/>
+          <w:noProof/>
+        </w:rPr>
+        <mc:AlternateContent>
+          <mc:Choice Requires="wps">
+            <w:drawing>
+              <wp:anchor distT="45720" distB="45720" distL="114300" distR="114300" simplePos="0" relativeHeight="251675648" behindDoc="0" locked="0" layoutInCell="1" allowOverlap="1" wp14:anchorId="45183571" wp14:editId="4CC70EE9">
+                <wp:simplePos x="0" y="0"/>
+                <wp:positionH relativeFrom="column">
+                  <wp:posOffset>3435350</wp:posOffset>
+                </wp:positionH>
+                <wp:positionV relativeFrom="paragraph">
+                  <wp:posOffset>1174750</wp:posOffset>
+                </wp:positionV>
+                <wp:extent cx="1638300" cy="495300"/>
+                <wp:effectExtent l="0" t="0" r="0" b="0"/>
+                <wp:wrapSquare wrapText="bothSides"/>
+                <wp:docPr id="8" name="Text Box 2"/>
+                <wp:cNvGraphicFramePr>
+                  <a:graphicFrameLocks xmlns:a="http://schemas.openxmlformats.org/drawingml/2006/main"/>
+                </wp:cNvGraphicFramePr>
+                <a:graphic xmlns:a="http://schemas.openxmlformats.org/drawingml/2006/main">
+                  <a:graphicData uri="http://schemas.microsoft.com/office/word/2010/wordprocessingShape">
+                    <wps:wsp>
+                      <wps:cNvSpPr txBox="1">
+                        <a:spLocks noChangeArrowheads="1"/>
+                      </wps:cNvSpPr>
+                      <wps:spPr bwMode="auto">
+                        <a:xfrm>
+                          <a:off x="0" y="0"/>
+                          <a:ext cx="1638300" cy="495300"/>
+                        </a:xfrm>
+                        <a:prstGeom prst="rect">
+                          <a:avLst/>
+                        </a:prstGeom>
+                        <a:noFill/>
+                        <a:ln>
+                          <a:noFill/>
+                        </a:ln>
+                      </wps:spPr>
+                      <wps:style>
+                        <a:lnRef idx="0">
+                          <a:scrgbClr r="0" g="0" b="0"/>
+                        </a:lnRef>
+                        <a:fillRef idx="0">
+                          <a:scrgbClr r="0" g="0" b="0"/>
+                        </a:fillRef>
+                        <a:effectRef idx="0">
+                          <a:scrgbClr r="0" g="0" b="0"/>
+                        </a:effectRef>
+                        <a:fontRef idx="minor">
+                          <a:schemeClr val="dk1"/>
+                        </a:fontRef>
+                      </wps:style>
+                      <wps:txbx>
+                        <w:txbxContent>
+                          <w:p>
+                            <m:oMathPara>
+                              <m:oMath>
+                                <m:sSub>
+                                  <m:sSubPr>
+                                    <m:ctrlPr>
+                                      <w:rPr>
+                                        <w:rFonts w:ascii="Cambria Math" w:eastAsiaTheme="minorEastAsia" w:hAnsi="Cambria Math"/>
+                                        <w:i/>
+                                      </w:rPr>
+                                    </m:ctrlPr>
+                                  </m:sSubPr>
+                                  <m:e>
+                                    <m:r>
+                                      <w:rPr>
+                                        <w:rFonts w:ascii="Cambria Math" w:eastAsiaTheme="minorEastAsia" w:hAnsi="Cambria Math"/>
+                                      </w:rPr>
+                                      <m:t>n</m:t>
+                                    </m:r>
+                                  </m:e>
+                                  <m:sub>
+                                    <m:r>
+                                      <w:rPr>
+                                        <w:rFonts w:ascii="Cambria Math" w:eastAsiaTheme="minorEastAsia" w:hAnsi="Cambria Math"/>
+                                      </w:rPr>
+                                      <m:t>1</m:t>
+                                    </m:r>
+                                  </m:sub>
+                                </m:sSub>
+                                <m:r>
+                                  <w:rPr>
+                                    <w:rFonts w:ascii="Cambria Math" w:eastAsiaTheme="minorEastAsia" w:hAnsi="Cambria Math"/>
+                                  </w:rPr>
+                                  <m:t>= 3</m:t>
+                                </m:r>
+                                <m:r>
+                                  <w:rPr>
+                                    <w:rFonts w:ascii="Cambria Math" w:eastAsiaTheme="minorEastAsia" w:hAnsi="Cambria Math"/>
+                                  </w:rPr>
+                                  <m:t xml:space="preserve">; </m:t>
+                                </m:r>
+                                <m:sSub>
+                                  <m:sSubPr>
+                                    <m:ctrlPr>
+                                      <w:rPr>
+                                        <w:rFonts w:ascii="Cambria Math" w:eastAsiaTheme="minorEastAsia" w:hAnsi="Cambria Math"/>
+                                        <w:i/>
+                                      </w:rPr>
+                                    </m:ctrlPr>
+                                  </m:sSubPr>
+                                  <m:e>
+                                    <m:r>
+                                      <w:rPr>
+                                        <w:rFonts w:ascii="Cambria Math" w:eastAsiaTheme="minorEastAsia" w:hAnsi="Cambria Math"/>
+                                      </w:rPr>
+                                      <m:t>r</m:t>
+                                    </m:r>
+                                  </m:e>
+                                  <m:sub>
+                                    <m:r>
+                                      <w:rPr>
+                                        <w:rFonts w:ascii="Cambria Math" w:eastAsiaTheme="minorEastAsia" w:hAnsi="Cambria Math"/>
+                                      </w:rPr>
+                                      <m:t>1</m:t>
+                                    </m:r>
+                                  </m:sub>
+                                </m:sSub>
+                                <m:r>
+                                  <w:rPr>
+                                    <w:rFonts w:ascii="Cambria Math" w:eastAsiaTheme="minorEastAsia" w:hAnsi="Cambria Math"/>
+                                  </w:rPr>
+                                  <m:t xml:space="preserve"> =3</m:t>
+                                </m:r>
+                                <m:r>
+                                  <w:rPr>
+                                    <w:rFonts w:ascii="Cambria Math" w:eastAsiaTheme="minorEastAsia" w:hAnsi="Cambria Math"/>
+                                  </w:rPr>
+                                  <m:t xml:space="preserve">; </m:t>
+                                </m:r>
+                                <m:sSub>
+                                  <m:sSubPr>
+                                    <m:ctrlPr>
+                                      <w:rPr>
+                                        <w:rFonts w:ascii="Cambria Math" w:eastAsiaTheme="minorEastAsia" w:hAnsi="Cambria Math"/>
+                                        <w:i/>
+                                      </w:rPr>
+                                    </m:ctrlPr>
+                                  </m:sSubPr>
+                                  <m:e>
+                                    <m:r>
+                                      <w:rPr>
+                                        <w:rFonts w:ascii="Cambria Math" w:eastAsiaTheme="minorEastAsia" w:hAnsi="Cambria Math"/>
+                                      </w:rPr>
+                                      <m:t>j</m:t>
+                                    </m:r>
+                                  </m:e>
+                                  <m:sub>
+                                    <m:r>
+                                      <w:rPr>
+                                        <w:rFonts w:ascii="Cambria Math" w:eastAsiaTheme="minorEastAsia" w:hAnsi="Cambria Math"/>
+                                      </w:rPr>
+                                      <m:t>1</m:t>
+                                    </m:r>
+                                  </m:sub>
+                                </m:sSub>
+                                <m:r>
+                                  <w:rPr>
+                                    <w:rFonts w:ascii="Cambria Math" w:eastAsiaTheme="minorEastAsia" w:hAnsi="Cambria Math"/>
+                                  </w:rPr>
+                                  <m:t xml:space="preserve"> =2</m:t>
+                                </m:r>
+                                <m:r>
+                                  <w:rPr>
+                                    <w:rFonts w:ascii="Cambria Math" w:eastAsiaTheme="minorEastAsia" w:hAnsi="Cambria Math"/>
+                                  </w:rPr>
+                                  <m:t>;</m:t>
+                                </m:r>
+                                <m:r>
+                                  <w:rPr>
+                                    <w:rFonts w:ascii="Cambria Math" w:eastAsiaTheme="minorEastAsia" w:hAnsi="Cambria Math"/>
+                                  </w:rPr>
+                                  <w:br/>
+                                </m:r>
+                              </m:oMath>
+                              <m:oMath>
+                                <m:r>
+                                  <w:rPr>
+                                    <w:rFonts w:ascii="Cambria Math" w:hAnsi="Cambria Math"/>
+                                  </w:rPr>
+                                  <m:t>star</m:t>
+                                </m:r>
+                                <m:sSub>
+                                  <m:sSubPr>
+                                    <m:ctrlPr>
+                                      <w:rPr>
+                                        <w:rFonts w:ascii="Cambria Math" w:hAnsi="Cambria Math"/>
+                                        <w:i/>
+                                      </w:rPr>
+                                    </m:ctrlPr>
+                                  </m:sSubPr>
+                                  <m:e>
+                                    <m:r>
+                                      <w:rPr>
+                                        <w:rFonts w:ascii="Cambria Math" w:hAnsi="Cambria Math"/>
+                                      </w:rPr>
+                                      <m:t>t</m:t>
+                                    </m:r>
+                                  </m:e>
+                                  <m:sub>
+                                    <m:r>
+                                      <w:rPr>
+                                        <w:rFonts w:ascii="Cambria Math" w:hAnsi="Cambria Math"/>
+                                      </w:rPr>
+                                      <m:t>1</m:t>
+                                    </m:r>
+                                  </m:sub>
+                                </m:sSub>
+                                <m:r>
+                                  <w:rPr>
+                                    <w:rFonts w:ascii="Cambria Math" w:hAnsi="Cambria Math"/>
+                                  </w:rPr>
+                                  <m:t>=0.5</m:t>
+                                </m:r>
+                              </m:oMath>
+                            </m:oMathPara>
+                          </w:p>
+                        </w:txbxContent>
+                      </wps:txbx>
+                      <wps:bodyPr rot="0" vert="horz" wrap="square" lIns="91440" tIns="45720" rIns="91440" bIns="45720" anchor="t" anchorCtr="0">
+                        <a:noAutofit/>
+                      </wps:bodyPr>
+                    </wps:wsp>
+                  </a:graphicData>
+                </a:graphic>
+                <wp14:sizeRelH relativeFrom="margin">
+                  <wp14:pctWidth>0</wp14:pctWidth>
+                </wp14:sizeRelH>
+                <wp14:sizeRelV relativeFrom="margin">
+                  <wp14:pctHeight>0</wp14:pctHeight>
+                </wp14:sizeRelV>
+              </wp:anchor>
+            </w:drawing>
+          </mc:Choice>
+          <mc:Fallback>
+            <w:pict>
+              <v:shape w14:anchorId="45183571" id="_x0000_s1029" type="#_x0000_t202" style="position:absolute;margin-left:270.5pt;margin-top:92.5pt;width:129pt;height:39pt;z-index:251675648;visibility:visible;mso-wrap-style:square;mso-width-percent:0;mso-height-percent:0;mso-wrap-distance-left:9pt;mso-wrap-distance-top:3.6pt;mso-wrap-distance-right:9pt;mso-wrap-distance-bottom:3.6pt;mso-position-horizontal:absolute;mso-position-horizontal-relative:text;mso-position-vertical:absolute;mso-position-vertical-relative:text;mso-width-percent:0;mso-height-percent:0;mso-width-relative:margin;mso-height-relative:margin;v-text-anchor:top" o:gfxdata="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" filled="f" stroked="f">
+                <v:textbox>
+                  <w:txbxContent>
+                    <w:p>
+                      <m:oMathPara>
+                        <m:oMath>
+                          <m:sSub>
+                            <m:sSubPr>
+                              <m:ctrlPr>
+                                <w:rPr>
+                                  <w:rFonts w:ascii="Cambria Math" w:eastAsiaTheme="minorEastAsia" w:hAnsi="Cambria Math"/>
+                                  <w:i/>
+                                </w:rPr>
+                              </m:ctrlPr>
+                            </m:sSubPr>
+                            <m:e>
+                              <m:r>
+                                <w:rPr>
+                                  <w:rFonts w:ascii="Cambria Math" w:eastAsiaTheme="minorEastAsia" w:hAnsi="Cambria Math"/>
+                                </w:rPr>
+                                <m:t>n</m:t>
+                              </m:r>
+                            </m:e>
+                            <m:sub>
+                              <m:r>
+                                <w:rPr>
+                                  <w:rFonts w:ascii="Cambria Math" w:eastAsiaTheme="minorEastAsia" w:hAnsi="Cambria Math"/>
+                                </w:rPr>
+                                <m:t>1</m:t>
+                              </m:r>
+                            </m:sub>
+                          </m:sSub>
+                          <m:r>
+                            <w:rPr>
+                              <w:rFonts w:ascii="Cambria Math" w:eastAsiaTheme="minorEastAsia" w:hAnsi="Cambria Math"/>
+                            </w:rPr>
+                            <m:t>= 3</m:t>
+                          </m:r>
+                          <m:r>
+                            <w:rPr>
+                              <w:rFonts w:ascii="Cambria Math" w:eastAsiaTheme="minorEastAsia" w:hAnsi="Cambria Math"/>
+                            </w:rPr>
+                            <m:t xml:space="preserve">; </m:t>
+                          </m:r>
+                          <m:sSub>
+                            <m:sSubPr>
+                              <m:ctrlPr>
+                                <w:rPr>
+                                  <w:rFonts w:ascii="Cambria Math" w:eastAsiaTheme="minorEastAsia" w:hAnsi="Cambria Math"/>
+                                  <w:i/>
+                                </w:rPr>
+                              </m:ctrlPr>
+                            </m:sSubPr>
+                            <m:e>
+                              <m:r>
+                                <w:rPr>
+                                  <w:rFonts w:ascii="Cambria Math" w:eastAsiaTheme="minorEastAsia" w:hAnsi="Cambria Math"/>
+                                </w:rPr>
+                                <m:t>r</m:t>
+                              </m:r>
+                            </m:e>
+                            <m:sub>
+                              <m:r>
+                                <w:rPr>
+                                  <w:rFonts w:ascii="Cambria Math" w:eastAsiaTheme="minorEastAsia" w:hAnsi="Cambria Math"/>
+                                </w:rPr>
+                                <m:t>1</m:t>
+                              </m:r>
+                            </m:sub>
+                          </m:sSub>
+                          <m:r>
+                            <w:rPr>
+                              <w:rFonts w:ascii="Cambria Math" w:eastAsiaTheme="minorEastAsia" w:hAnsi="Cambria Math"/>
+                            </w:rPr>
+                            <m:t xml:space="preserve"> =3</m:t>
+                          </m:r>
+                          <m:r>
+                            <w:rPr>
+                              <w:rFonts w:ascii="Cambria Math" w:eastAsiaTheme="minorEastAsia" w:hAnsi="Cambria Math"/>
+                            </w:rPr>
+                            <m:t xml:space="preserve">; </m:t>
+                          </m:r>
+                          <m:sSub>
+                            <m:sSubPr>
+                              <m:ctrlPr>
+                                <w:rPr>
+                                  <w:rFonts w:ascii="Cambria Math" w:eastAsiaTheme="minorEastAsia" w:hAnsi="Cambria Math"/>
+                                  <w:i/>
+                                </w:rPr>
+                              </m:ctrlPr>
+                            </m:sSubPr>
+                            <m:e>
+                              <m:r>
+                                <w:rPr>
+                                  <w:rFonts w:ascii="Cambria Math" w:eastAsiaTheme="minorEastAsia" w:hAnsi="Cambria Math"/>
+                                </w:rPr>
+                                <m:t>j</m:t>
+                              </m:r>
+                            </m:e>
+                            <m:sub>
+                              <m:r>
+                                <w:rPr>
+                                  <w:rFonts w:ascii="Cambria Math" w:eastAsiaTheme="minorEastAsia" w:hAnsi="Cambria Math"/>
+                                </w:rPr>
+                                <m:t>1</m:t>
+                              </m:r>
+                            </m:sub>
+                          </m:sSub>
+                          <m:r>
+                            <w:rPr>
+                              <w:rFonts w:ascii="Cambria Math" w:eastAsiaTheme="minorEastAsia" w:hAnsi="Cambria Math"/>
+                            </w:rPr>
+                            <m:t xml:space="preserve"> =2</m:t>
+                          </m:r>
+                          <m:r>
+                            <w:rPr>
+                              <w:rFonts w:ascii="Cambria Math" w:eastAsiaTheme="minorEastAsia" w:hAnsi="Cambria Math"/>
+                            </w:rPr>
+                            <m:t>;</m:t>
+                          </m:r>
+                          <m:r>
+                            <w:rPr>
+                              <w:rFonts w:ascii="Cambria Math" w:eastAsiaTheme="minorEastAsia" w:hAnsi="Cambria Math"/>
+                            </w:rPr>
+                            <w:br/>
+                          </m:r>
+                        </m:oMath>
+                        <m:oMath>
+                          <m:r>
+                            <w:rPr>
+                              <w:rFonts w:ascii="Cambria Math" w:hAnsi="Cambria Math"/>
+                            </w:rPr>
+                            <m:t>star</m:t>
+                          </m:r>
+                          <m:sSub>
+                            <m:sSubPr>
+                              <m:ctrlPr>
+                                <w:rPr>
+                                  <w:rFonts w:ascii="Cambria Math" w:hAnsi="Cambria Math"/>
+                                  <w:i/>
+                                </w:rPr>
+                              </m:ctrlPr>
+                            </m:sSubPr>
+                            <m:e>
+                              <m:r>
+                                <w:rPr>
+                                  <w:rFonts w:ascii="Cambria Math" w:hAnsi="Cambria Math"/>
+                                </w:rPr>
+                                <m:t>t</m:t>
+                              </m:r>
+                            </m:e>
+                            <m:sub>
+                              <m:r>
+                                <w:rPr>
+                                  <w:rFonts w:ascii="Cambria Math" w:hAnsi="Cambria Math"/>
+                                </w:rPr>
+                                <m:t>1</m:t>
+                              </m:r>
+                            </m:sub>
+                          </m:sSub>
+                          <m:r>
+                            <w:rPr>
+                              <w:rFonts w:ascii="Cambria Math" w:hAnsi="Cambria Math"/>
+                            </w:rPr>
+                            <m:t>=0.5</m:t>
+                          </m:r>
+                        </m:oMath>
+                      </m:oMathPara>
+                    </w:p>
+                  </w:txbxContent>
+                </v:textbox>
+                <w10:wrap type="square"/>
+              </v:shape>
+            </w:pict>
+          </mc:Fallback>
+        </mc:AlternateContent>
+      </w:r>
+      <w:r>
+        <w:rPr>
+          <w:rFonts w:eastAsiaTheme="minorEastAsia"/>
+          <w:noProof/>
+        </w:rPr>
+        <mc:AlternateContent>
+          <mc:Choice Requires="wps">
+            <w:drawing>
+              <wp:anchor distT="45720" distB="45720" distL="114300" distR="114300" simplePos="0" relativeHeight="251667456" behindDoc="0" locked="0" layoutInCell="1" allowOverlap="1" wp14:anchorId="2215BB7E" wp14:editId="36C68B71">
+                <wp:simplePos x="0" y="0"/>
+                <wp:positionH relativeFrom="column">
+                  <wp:posOffset>1631950</wp:posOffset>
+                </wp:positionH>
+                <wp:positionV relativeFrom="paragraph">
+                  <wp:posOffset>1187450</wp:posOffset>
+                </wp:positionV>
+                <wp:extent cx="1631950" cy="273050"/>
+                <wp:effectExtent l="0" t="0" r="0" b="0"/>
+                <wp:wrapSquare wrapText="bothSides"/>
+                <wp:docPr id="4" name="Text Box 2"/>
+                <wp:cNvGraphicFramePr>
+                  <a:graphicFrameLocks xmlns:a="http://schemas.openxmlformats.org/drawingml/2006/main"/>
+                </wp:cNvGraphicFramePr>
+                <a:graphic xmlns:a="http://schemas.openxmlformats.org/drawingml/2006/main">
+                  <a:graphicData uri="http://schemas.microsoft.com/office/word/2010/wordprocessingShape">
+                    <wps:wsp>
+                      <wps:cNvSpPr txBox="1">
+                        <a:spLocks noChangeArrowheads="1"/>
+                      </wps:cNvSpPr>
+                      <wps:spPr bwMode="auto">
+                        <a:xfrm>
+                          <a:off x="0" y="0"/>
+                          <a:ext cx="1631950" cy="273050"/>
+                        </a:xfrm>
+                        <a:prstGeom prst="rect">
+                          <a:avLst/>
+                        </a:prstGeom>
+                        <a:noFill/>
+                        <a:ln>
+                          <a:noFill/>
+                        </a:ln>
+                      </wps:spPr>
+                      <wps:style>
+                        <a:lnRef idx="0">
+                          <a:scrgbClr r="0" g="0" b="0"/>
+                        </a:lnRef>
+                        <a:fillRef idx="0">
+                          <a:scrgbClr r="0" g="0" b="0"/>
+                        </a:fillRef>
+                        <a:effectRef idx="0">
+                          <a:scrgbClr r="0" g="0" b="0"/>
+                        </a:effectRef>
+                        <a:fontRef idx="minor">
+                          <a:schemeClr val="dk1"/>
+                        </a:fontRef>
+                      </wps:style>
+                      <wps:txbx>
+                        <w:txbxContent>
+                          <w:p>
+                            <m:oMathPara>
+                              <m:oMath>
+                                <m:sSub>
+                                  <m:sSubPr>
+                                    <m:ctrlPr>
+                                      <w:rPr>
+                                        <w:rFonts w:ascii="Cambria Math" w:eastAsiaTheme="minorEastAsia" w:hAnsi="Cambria Math"/>
+                                        <w:i/>
+                                      </w:rPr>
+                                    </m:ctrlPr>
+                                  </m:sSubPr>
+                                  <m:e>
+                                    <m:r>
+                                      <w:rPr>
+                                        <w:rFonts w:ascii="Cambria Math" w:eastAsiaTheme="minorEastAsia" w:hAnsi="Cambria Math"/>
+                                      </w:rPr>
+                                      <m:t>k</m:t>
+                                    </m:r>
+                                  </m:e>
+                                  <m:sub>
+                                    <m:r>
+                                      <w:rPr>
+                                        <w:rFonts w:ascii="Cambria Math" w:eastAsiaTheme="minorEastAsia" w:hAnsi="Cambria Math"/>
+                                      </w:rPr>
+                                      <m:t>1</m:t>
+                                    </m:r>
+                                  </m:sub>
+                                </m:sSub>
+                                <m:r>
+                                  <w:rPr>
+                                    <w:rFonts w:ascii="Cambria Math" w:eastAsiaTheme="minorEastAsia" w:hAnsi="Cambria Math"/>
+                                  </w:rPr>
+                                  <m:t>=</m:t>
+                                </m:r>
+                                <m:r>
+                                  <w:rPr>
+                                    <w:rFonts w:ascii="Cambria Math" w:eastAsiaTheme="minorEastAsia" w:hAnsi="Cambria Math"/>
+                                  </w:rPr>
+                                  <m:t>3</m:t>
+                                </m:r>
+                                <m:r>
+                                  <w:rPr>
+                                    <w:rFonts w:ascii="Cambria Math" w:eastAsiaTheme="minorEastAsia" w:hAnsi="Cambria Math"/>
+                                  </w:rPr>
+                                  <m:t xml:space="preserve">; </m:t>
+                                </m:r>
+                                <m:sSub>
+                                  <m:sSubPr>
+                                    <m:ctrlPr>
+                                      <w:rPr>
+                                        <w:rFonts w:ascii="Cambria Math" w:eastAsiaTheme="minorEastAsia" w:hAnsi="Cambria Math"/>
+                                        <w:i/>
+                                      </w:rPr>
+                                    </m:ctrlPr>
+                                  </m:sSubPr>
+                                  <m:e>
+                                    <m:r>
+                                      <w:rPr>
+                                        <w:rFonts w:ascii="Cambria Math" w:eastAsiaTheme="minorEastAsia" w:hAnsi="Cambria Math"/>
+                                      </w:rPr>
+                                      <m:t>p</m:t>
+                                    </m:r>
+                                  </m:e>
+                                  <m:sub>
+                                    <m:r>
+                                      <w:rPr>
+                                        <w:rFonts w:ascii="Cambria Math" w:eastAsiaTheme="minorEastAsia" w:hAnsi="Cambria Math"/>
+                                      </w:rPr>
+                                      <m:t>1</m:t>
+                                    </m:r>
+                                  </m:sub>
+                                </m:sSub>
+                                <m:r>
+                                  <w:rPr>
+                                    <w:rFonts w:ascii="Cambria Math" w:eastAsiaTheme="minorEastAsia" w:hAnsi="Cambria Math"/>
+                                  </w:rPr>
+                                  <m:t>=1</m:t>
+                                </m:r>
+                                <m:r>
+                                  <w:rPr>
+                                    <w:rFonts w:ascii="Cambria Math" w:eastAsiaTheme="minorEastAsia" w:hAnsi="Cambria Math"/>
+                                  </w:rPr>
+                                  <m:t xml:space="preserve">; </m:t>
+                                </m:r>
+                                <m:sSub>
+                                  <m:sSubPr>
+                                    <m:ctrlPr>
+                                      <w:rPr>
+                                        <w:rFonts w:ascii="Cambria Math" w:eastAsiaTheme="minorEastAsia" w:hAnsi="Cambria Math"/>
+                                        <w:i/>
+                                      </w:rPr>
+                                    </m:ctrlPr>
+                                  </m:sSubPr>
+                                  <m:e>
+                                    <m:r>
+                                      <w:rPr>
+                                        <w:rFonts w:ascii="Cambria Math" w:eastAsiaTheme="minorEastAsia" w:hAnsi="Cambria Math"/>
+                                      </w:rPr>
+                                      <m:t>s</m:t>
+                                    </m:r>
+                                  </m:e>
+                                  <m:sub>
+                                    <m:r>
+                                      <w:rPr>
+                                        <w:rFonts w:ascii="Cambria Math" w:eastAsiaTheme="minorEastAsia" w:hAnsi="Cambria Math"/>
+                                      </w:rPr>
+                                      <m:t>1</m:t>
+                                    </m:r>
+                                  </m:sub>
+                                </m:sSub>
+                                <m:r>
+                                  <w:rPr>
+                                    <w:rFonts w:ascii="Cambria Math" w:eastAsiaTheme="minorEastAsia" w:hAnsi="Cambria Math"/>
+                                  </w:rPr>
+                                  <m:t>=</m:t>
+                                </m:r>
+                                <m:r>
+                                  <w:rPr>
+                                    <w:rFonts w:ascii="Cambria Math" w:eastAsiaTheme="minorEastAsia" w:hAnsi="Cambria Math"/>
+                                  </w:rPr>
+                                  <m:t>2</m:t>
+                                </m:r>
+                              </m:oMath>
+                            </m:oMathPara>
+                          </w:p>
+                        </w:txbxContent>
+                      </wps:txbx>
+                      <wps:bodyPr rot="0" vert="horz" wrap="square" lIns="91440" tIns="45720" rIns="91440" bIns="45720" anchor="t" anchorCtr="0">
+                        <a:noAutofit/>
+                      </wps:bodyPr>
+                    </wps:wsp>
+                  </a:graphicData>
+                </a:graphic>
+                <wp14:sizeRelH relativeFrom="margin">
+                  <wp14:pctWidth>0</wp14:pctWidth>
+                </wp14:sizeRelH>
+                <wp14:sizeRelV relativeFrom="margin">
+                  <wp14:pctHeight>0</wp14:pctHeight>
+                </wp14:sizeRelV>
+              </wp:anchor>
+            </w:drawing>
+          </mc:Choice>
+          <mc:Fallback>
+            <w:pict>
+              <v:shape w14:anchorId="2215BB7E" id="_x0000_s1030" type="#_x0000_t202" style="position:absolute;margin-left:128.5pt;margin-top:93.5pt;width:128.5pt;height:21.5pt;z-index:251667456;visibility:visible;mso-wrap-style:square;mso-width-percent:0;mso-height-percent:0;mso-wrap-distance-left:9pt;mso-wrap-distance-top:3.6pt;mso-wrap-distance-right:9pt;mso-wrap-distance-bottom:3.6pt;mso-position-horizontal:absolute;mso-position-horizontal-relative:text;mso-position-vertical:absolute;mso-position-vertical-relative:text;mso-width-percent:0;mso-height-percent:0;mso-width-relative:margin;mso-height-relative:margin;v-text-anchor:top" o:gfxdata="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" filled="f" stroked="f">
+                <v:textbox>
+                  <w:txbxContent>
+                    <w:p>
+                      <m:oMathPara>
+                        <m:oMath>
+                          <m:sSub>
+                            <m:sSubPr>
+                              <m:ctrlPr>
+                                <w:rPr>
+                                  <w:rFonts w:ascii="Cambria Math" w:eastAsiaTheme="minorEastAsia" w:hAnsi="Cambria Math"/>
+                                  <w:i/>
+                                </w:rPr>
+                              </m:ctrlPr>
+                            </m:sSubPr>
+                            <m:e>
+                              <m:r>
+                                <w:rPr>
+                                  <w:rFonts w:ascii="Cambria Math" w:eastAsiaTheme="minorEastAsia" w:hAnsi="Cambria Math"/>
+                                </w:rPr>
+                                <m:t>k</m:t>
+                              </m:r>
+                            </m:e>
+                            <m:sub>
+                              <m:r>
+                                <w:rPr>
+                                  <w:rFonts w:ascii="Cambria Math" w:eastAsiaTheme="minorEastAsia" w:hAnsi="Cambria Math"/>
+                                </w:rPr>
+                                <m:t>1</m:t>
+                              </m:r>
+                            </m:sub>
+                          </m:sSub>
+                          <m:r>
+                            <w:rPr>
+                              <w:rFonts w:ascii="Cambria Math" w:eastAsiaTheme="minorEastAsia" w:hAnsi="Cambria Math"/>
+                            </w:rPr>
+                            <m:t>=</m:t>
+                          </m:r>
+                          <m:r>
+                            <w:rPr>
+                              <w:rFonts w:ascii="Cambria Math" w:eastAsiaTheme="minorEastAsia" w:hAnsi="Cambria Math"/>
+                            </w:rPr>
+                            <m:t>3</m:t>
+                          </m:r>
+                          <m:r>
+                            <w:rPr>
+                              <w:rFonts w:ascii="Cambria Math" w:eastAsiaTheme="minorEastAsia" w:hAnsi="Cambria Math"/>
+                            </w:rPr>
+                            <m:t xml:space="preserve">; </m:t>
+                          </m:r>
+                          <m:sSub>
+                            <m:sSubPr>
+                              <m:ctrlPr>
+                                <w:rPr>
+                                  <w:rFonts w:ascii="Cambria Math" w:eastAsiaTheme="minorEastAsia" w:hAnsi="Cambria Math"/>
+                                  <w:i/>
+                                </w:rPr>
+                              </m:ctrlPr>
+                            </m:sSubPr>
+                            <m:e>
+                              <m:r>
+                                <w:rPr>
+                                  <w:rFonts w:ascii="Cambria Math" w:eastAsiaTheme="minorEastAsia" w:hAnsi="Cambria Math"/>
+                                </w:rPr>
+                                <m:t>p</m:t>
+                              </m:r>
+                            </m:e>
+                            <m:sub>
+                              <m:r>
+                                <w:rPr>
+                                  <w:rFonts w:ascii="Cambria Math" w:eastAsiaTheme="minorEastAsia" w:hAnsi="Cambria Math"/>
+                                </w:rPr>
+                                <m:t>1</m:t>
+                              </m:r>
+                            </m:sub>
+                          </m:sSub>
+                          <m:r>
+                            <w:rPr>
+                              <w:rFonts w:ascii="Cambria Math" w:eastAsiaTheme="minorEastAsia" w:hAnsi="Cambria Math"/>
+                            </w:rPr>
+                            <m:t>=1</m:t>
+                          </m:r>
+                          <m:r>
+                            <w:rPr>
+                              <w:rFonts w:ascii="Cambria Math" w:eastAsiaTheme="minorEastAsia" w:hAnsi="Cambria Math"/>
+                            </w:rPr>
+                            <m:t xml:space="preserve">; </m:t>
+                          </m:r>
+                          <m:sSub>
+                            <m:sSubPr>
+                              <m:ctrlPr>
+                                <w:rPr>
+                                  <w:rFonts w:ascii="Cambria Math" w:eastAsiaTheme="minorEastAsia" w:hAnsi="Cambria Math"/>
+                                  <w:i/>
+                                </w:rPr>
+                              </m:ctrlPr>
+                            </m:sSubPr>
+                            <m:e>
+                              <m:r>
+                                <w:rPr>
+                                  <w:rFonts w:ascii="Cambria Math" w:eastAsiaTheme="minorEastAsia" w:hAnsi="Cambria Math"/>
+                                </w:rPr>
+                                <m:t>s</m:t>
+                              </m:r>
+                            </m:e>
+                            <m:sub>
+                              <m:r>
+                                <w:rPr>
+                                  <w:rFonts w:ascii="Cambria Math" w:eastAsiaTheme="minorEastAsia" w:hAnsi="Cambria Math"/>
+                                </w:rPr>
+                                <m:t>1</m:t>
+                              </m:r>
+                            </m:sub>
+                          </m:sSub>
+                          <m:r>
+                            <w:rPr>
+                              <w:rFonts w:ascii="Cambria Math" w:eastAsiaTheme="minorEastAsia" w:hAnsi="Cambria Math"/>
+                            </w:rPr>
+                            <m:t>=</m:t>
+                          </m:r>
+                          <m:r>
+                            <w:rPr>
+                              <w:rFonts w:ascii="Cambria Math" w:eastAsiaTheme="minorEastAsia" w:hAnsi="Cambria Math"/>
+                            </w:rPr>
+                            <m:t>2</m:t>
+                          </m:r>
+                        </m:oMath>
+                      </m:oMathPara>
+                    </w:p>
+                  </w:txbxContent>
+                </v:textbox>
+                <w10:wrap type="square"/>
+              </v:shape>
+            </w:pict>
+          </mc:Fallback>
+        </mc:AlternateContent>
+      </w:r>
+      <w:r>
+        <w:rPr>
+          <w:rFonts w:eastAsiaTheme="minorEastAsia"/>
+          <w:noProof/>
+        </w:rPr>
+        <mc:AlternateContent>
+          <mc:Choice Requires="wps">
+            <w:drawing>
+              <wp:anchor distT="45720" distB="45720" distL="114300" distR="114300" simplePos="0" relativeHeight="251665408" behindDoc="0" locked="0" layoutInCell="1" allowOverlap="1">
+                <wp:simplePos x="0" y="0"/>
+                <wp:positionH relativeFrom="column">
+                  <wp:posOffset>-400050</wp:posOffset>
+                </wp:positionH>
+                <wp:positionV relativeFrom="paragraph">
+                  <wp:posOffset>1168400</wp:posOffset>
+                </wp:positionV>
+                <wp:extent cx="2120900" cy="457200"/>
+                <wp:effectExtent l="0" t="0" r="0" b="0"/>
+                <wp:wrapSquare wrapText="bothSides"/>
+                <wp:docPr id="3" name="Text Box 2"/>
+                <wp:cNvGraphicFramePr>
+                  <a:graphicFrameLocks xmlns:a="http://schemas.openxmlformats.org/drawingml/2006/main"/>
+                </wp:cNvGraphicFramePr>
+                <a:graphic xmlns:a="http://schemas.openxmlformats.org/drawingml/2006/main">
+                  <a:graphicData uri="http://schemas.microsoft.com/office/word/2010/wordprocessingShape">
+                    <wps:wsp>
+                      <wps:cNvSpPr txBox="1">
+                        <a:spLocks noChangeArrowheads="1"/>
+                      </wps:cNvSpPr>
+                      <wps:spPr bwMode="auto">
+                        <a:xfrm>
+                          <a:off x="0" y="0"/>
+                          <a:ext cx="2120900" cy="457200"/>
+                        </a:xfrm>
+                        <a:prstGeom prst="rect">
+                          <a:avLst/>
+                        </a:prstGeom>
+                        <a:noFill/>
+                        <a:ln>
+                          <a:noFill/>
+                        </a:ln>
+                      </wps:spPr>
+                      <wps:style>
+                        <a:lnRef idx="0">
+                          <a:scrgbClr r="0" g="0" b="0"/>
+                        </a:lnRef>
+                        <a:fillRef idx="0">
+                          <a:scrgbClr r="0" g="0" b="0"/>
+                        </a:fillRef>
+                        <a:effectRef idx="0">
+                          <a:scrgbClr r="0" g="0" b="0"/>
+                        </a:effectRef>
+                        <a:fontRef idx="minor">
+                          <a:schemeClr val="dk1"/>
+                        </a:fontRef>
+                      </wps:style>
+                      <wps:txbx>
+                        <w:txbxContent>
+                          <w:p>
+                            <m:oMathPara>
+                              <m:oMath>
+                                <m:sSub>
+                                  <m:sSubPr>
+                                    <m:ctrlPr>
+                                      <w:rPr>
+                                        <w:rFonts w:ascii="Cambria Math" w:eastAsiaTheme="minorEastAsia" w:hAnsi="Cambria Math"/>
+                                        <w:i/>
+                                      </w:rPr>
+                                    </m:ctrlPr>
+                                  </m:sSubPr>
+                                  <m:e>
+                                    <m:r>
+                                      <w:rPr>
+                                        <w:rFonts w:ascii="Cambria Math" w:eastAsiaTheme="minorEastAsia" w:hAnsi="Cambria Math"/>
+                                      </w:rPr>
+                                      <m:t>n</m:t>
+                                    </m:r>
+                                  </m:e>
+                                  <m:sub>
+                                    <m:r>
+                                      <w:rPr>
+                                        <w:rFonts w:ascii="Cambria Math" w:eastAsiaTheme="minorEastAsia" w:hAnsi="Cambria Math"/>
+                                      </w:rPr>
+                                      <m:t>0</m:t>
+                                    </m:r>
+                                  </m:sub>
+                                </m:sSub>
+                                <m:r>
+                                  <w:rPr>
+                                    <w:rFonts w:ascii="Cambria Math" w:eastAsiaTheme="minorEastAsia" w:hAnsi="Cambria Math"/>
+                                  </w:rPr>
+                                  <m:t>= 5</m:t>
+                                </m:r>
+                                <m:r>
+                                  <w:rPr>
+                                    <w:rFonts w:ascii="Cambria Math" w:eastAsiaTheme="minorEastAsia" w:hAnsi="Cambria Math"/>
+                                  </w:rPr>
+                                  <m:t xml:space="preserve">; </m:t>
+                                </m:r>
+                                <m:sSub>
+                                  <m:sSubPr>
+                                    <m:ctrlPr>
+                                      <w:rPr>
+                                        <w:rFonts w:ascii="Cambria Math" w:eastAsiaTheme="minorEastAsia" w:hAnsi="Cambria Math"/>
+                                        <w:i/>
+                                      </w:rPr>
+                                    </m:ctrlPr>
+                                  </m:sSubPr>
+                                  <m:e>
+                                    <m:r>
+                                      <w:rPr>
+                                        <w:rFonts w:ascii="Cambria Math" w:eastAsiaTheme="minorEastAsia" w:hAnsi="Cambria Math"/>
+                                      </w:rPr>
+                                      <m:t>r</m:t>
+                                    </m:r>
+                                  </m:e>
+                                  <m:sub>
+                                    <m:r>
+                                      <w:rPr>
+                                        <w:rFonts w:ascii="Cambria Math" w:eastAsiaTheme="minorEastAsia" w:hAnsi="Cambria Math"/>
+                                      </w:rPr>
+                                      <m:t>0</m:t>
+                                    </m:r>
+                                  </m:sub>
+                                </m:sSub>
+                                <m:r>
+                                  <w:rPr>
+                                    <w:rFonts w:ascii="Cambria Math" w:eastAsiaTheme="minorEastAsia" w:hAnsi="Cambria Math"/>
+                                  </w:rPr>
+                                  <m:t xml:space="preserve">= </m:t>
+                                </m:r>
+                                <m:r>
+                                  <w:rPr>
+                                    <w:rFonts w:ascii="Cambria Math" w:eastAsiaTheme="minorEastAsia" w:hAnsi="Cambria Math"/>
+                                  </w:rPr>
+                                  <m:t>1</m:t>
+                                </m:r>
+                                <m:r>
+                                  <w:rPr>
+                                    <w:rFonts w:ascii="Cambria Math" w:eastAsiaTheme="minorEastAsia" w:hAnsi="Cambria Math"/>
+                                  </w:rPr>
+                                  <m:t xml:space="preserve">; </m:t>
+                                </m:r>
+                                <m:sSub>
+                                  <m:sSubPr>
+                                    <m:ctrlPr>
+                                      <w:rPr>
+                                        <w:rFonts w:ascii="Cambria Math" w:eastAsiaTheme="minorEastAsia" w:hAnsi="Cambria Math"/>
+                                        <w:i/>
+                                      </w:rPr>
+                                    </m:ctrlPr>
+                                  </m:sSubPr>
+                                  <m:e>
+                                    <m:r>
+                                      <w:rPr>
+                                        <w:rFonts w:ascii="Cambria Math" w:eastAsiaTheme="minorEastAsia" w:hAnsi="Cambria Math"/>
+                                      </w:rPr>
+                                      <m:t>j</m:t>
+                                    </m:r>
+                                  </m:e>
+                                  <m:sub>
+                                    <m:r>
+                                      <w:rPr>
+                                        <w:rFonts w:ascii="Cambria Math" w:eastAsiaTheme="minorEastAsia" w:hAnsi="Cambria Math"/>
+                                      </w:rPr>
+                                      <m:t>0</m:t>
+                                    </m:r>
+                                  </m:sub>
+                                </m:sSub>
+                                <m:r>
+                                  <w:rPr>
+                                    <w:rFonts w:ascii="Cambria Math" w:eastAsiaTheme="minorEastAsia" w:hAnsi="Cambria Math"/>
+                                  </w:rPr>
+                                  <m:t xml:space="preserve"> </m:t>
+                                </m:r>
+                                <m:r>
+                                  <w:rPr>
+                                    <w:rFonts w:ascii="Cambria Math" w:eastAsiaTheme="minorEastAsia" w:hAnsi="Cambria Math"/>
+                                  </w:rPr>
+                                  <m:t>=1</m:t>
+                                </m:r>
+                                <m:r>
+                                  <w:rPr>
+                                    <w:rFonts w:ascii="Cambria Math" w:eastAsiaTheme="minorEastAsia" w:hAnsi="Cambria Math"/>
+                                  </w:rPr>
+                                  <m:t>;</m:t>
+                                </m:r>
+                                <m:r>
+                                  <w:rPr>
+                                    <w:rFonts w:ascii="Cambria Math" w:eastAsiaTheme="minorEastAsia" w:hAnsi="Cambria Math"/>
+                                  </w:rPr>
+                                  <w:br/>
+                                </m:r>
+                              </m:oMath>
+                              <m:oMath>
+                                <m:r>
+                                  <w:rPr>
+                                    <w:rFonts w:ascii="Cambria Math" w:eastAsiaTheme="minorEastAsia" w:hAnsi="Cambria Math"/>
+                                  </w:rPr>
+                                  <m:t>star</m:t>
+                                </m:r>
+                                <m:sSub>
+                                  <m:sSubPr>
+                                    <m:ctrlPr>
+                                      <w:rPr>
+                                        <w:rFonts w:ascii="Cambria Math" w:eastAsiaTheme="minorEastAsia" w:hAnsi="Cambria Math"/>
+                                        <w:i/>
+                                      </w:rPr>
+                                    </m:ctrlPr>
+                                  </m:sSubPr>
+                                  <m:e>
+                                    <m:r>
+                                      <w:rPr>
+                                        <w:rFonts w:ascii="Cambria Math" w:eastAsiaTheme="minorEastAsia" w:hAnsi="Cambria Math"/>
+                                      </w:rPr>
+                                      <m:t>t</m:t>
+                                    </m:r>
+                                  </m:e>
+                                  <m:sub>
+                                    <m:r>
+                                      <w:rPr>
+                                        <w:rFonts w:ascii="Cambria Math" w:eastAsiaTheme="minorEastAsia" w:hAnsi="Cambria Math"/>
+                                      </w:rPr>
+                                      <m:t>0</m:t>
+                                    </m:r>
+                                  </m:sub>
+                                </m:sSub>
+                                <m:r>
+                                  <w:rPr>
+                                    <w:rFonts w:ascii="Cambria Math" w:eastAsiaTheme="minorEastAsia" w:hAnsi="Cambria Math"/>
+                                  </w:rPr>
+                                  <m:t>=0.5</m:t>
+                                </m:r>
+                              </m:oMath>
+                            </m:oMathPara>
+                          </w:p>
+                        </w:txbxContent>
+                      </wps:txbx>
+                      <wps:bodyPr rot="0" vert="horz" wrap="square" lIns="91440" tIns="45720" rIns="91440" bIns="45720" anchor="t" anchorCtr="0">
+                        <a:noAutofit/>
+                      </wps:bodyPr>
+                    </wps:wsp>
+                  </a:graphicData>
+                </a:graphic>
+                <wp14:sizeRelH relativeFrom="margin">
+                  <wp14:pctWidth>0</wp14:pctWidth>
+                </wp14:sizeRelH>
+                <wp14:sizeRelV relativeFrom="margin">
+                  <wp14:pctHeight>0</wp14:pctHeight>
+                </wp14:sizeRelV>
+              </wp:anchor>
+            </w:drawing>
+          </mc:Choice>
+          <mc:Fallback>
+            <w:pict>
+              <v:shape id="_x0000_s1031" type="#_x0000_t202" style="position:absolute;margin-left:-31.5pt;margin-top:92pt;width:167pt;height:36pt;z-index:251665408;visibility:visible;mso-wrap-style:square;mso-width-percent:0;mso-height-percent:0;mso-wrap-distance-left:9pt;mso-wrap-distance-top:3.6pt;mso-wrap-distance-right:9pt;mso-wrap-distance-bottom:3.6pt;mso-position-horizontal:absolute;mso-position-horizontal-relative:text;mso-position-vertical:absolute;mso-position-vertical-relative:text;mso-width-percent:0;mso-height-percent:0;mso-width-relative:margin;mso-height-relative:margin;v-text-anchor:top" o:gfxdata="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" filled="f" stroked="f">
+                <v:textbox>
+                  <w:txbxContent>
+                    <w:p>
+                      <m:oMathPara>
+                        <m:oMath>
+                          <m:sSub>
+                            <m:sSubPr>
+                              <m:ctrlPr>
+                                <w:rPr>
+                                  <w:rFonts w:ascii="Cambria Math" w:eastAsiaTheme="minorEastAsia" w:hAnsi="Cambria Math"/>
+                                  <w:i/>
+                                </w:rPr>
+                              </m:ctrlPr>
+                            </m:sSubPr>
+                            <m:e>
+                              <m:r>
+                                <w:rPr>
+                                  <w:rFonts w:ascii="Cambria Math" w:eastAsiaTheme="minorEastAsia" w:hAnsi="Cambria Math"/>
+                                </w:rPr>
+                                <m:t>n</m:t>
+                              </m:r>
+                            </m:e>
+                            <m:sub>
+                              <m:r>
+                                <w:rPr>
+                                  <w:rFonts w:ascii="Cambria Math" w:eastAsiaTheme="minorEastAsia" w:hAnsi="Cambria Math"/>
+                                </w:rPr>
+                                <m:t>0</m:t>
+                              </m:r>
+                            </m:sub>
+                          </m:sSub>
+                          <m:r>
+                            <w:rPr>
+                              <w:rFonts w:ascii="Cambria Math" w:eastAsiaTheme="minorEastAsia" w:hAnsi="Cambria Math"/>
+                            </w:rPr>
+                            <m:t>= 5</m:t>
+                          </m:r>
+                          <m:r>
+                            <w:rPr>
+                              <w:rFonts w:ascii="Cambria Math" w:eastAsiaTheme="minorEastAsia" w:hAnsi="Cambria Math"/>
+                            </w:rPr>
+                            <m:t xml:space="preserve">; </m:t>
+                          </m:r>
+                          <m:sSub>
+                            <m:sSubPr>
+                              <m:ctrlPr>
+                                <w:rPr>
+                                  <w:rFonts w:ascii="Cambria Math" w:eastAsiaTheme="minorEastAsia" w:hAnsi="Cambria Math"/>
+                                  <w:i/>
+                                </w:rPr>
+                              </m:ctrlPr>
+                            </m:sSubPr>
+                            <m:e>
+                              <m:r>
+                                <w:rPr>
+                                  <w:rFonts w:ascii="Cambria Math" w:eastAsiaTheme="minorEastAsia" w:hAnsi="Cambria Math"/>
+                                </w:rPr>
+                                <m:t>r</m:t>
+                              </m:r>
+                            </m:e>
+                            <m:sub>
+                              <m:r>
+                                <w:rPr>
+                                  <w:rFonts w:ascii="Cambria Math" w:eastAsiaTheme="minorEastAsia" w:hAnsi="Cambria Math"/>
+                                </w:rPr>
+                                <m:t>0</m:t>
+                              </m:r>
+                            </m:sub>
+                          </m:sSub>
+                          <m:r>
+                            <w:rPr>
+                              <w:rFonts w:ascii="Cambria Math" w:eastAsiaTheme="minorEastAsia" w:hAnsi="Cambria Math"/>
+                            </w:rPr>
+                            <m:t xml:space="preserve">= </m:t>
+                          </m:r>
+                          <m:r>
+                            <w:rPr>
+                              <w:rFonts w:ascii="Cambria Math" w:eastAsiaTheme="minorEastAsia" w:hAnsi="Cambria Math"/>
+                            </w:rPr>
+                            <m:t>1</m:t>
+                          </m:r>
+                          <m:r>
+                            <w:rPr>
+                              <w:rFonts w:ascii="Cambria Math" w:eastAsiaTheme="minorEastAsia" w:hAnsi="Cambria Math"/>
+                            </w:rPr>
+                            <m:t xml:space="preserve">; </m:t>
+                          </m:r>
+                          <m:sSub>
+                            <m:sSubPr>
+                              <m:ctrlPr>
+                                <w:rPr>
+                                  <w:rFonts w:ascii="Cambria Math" w:eastAsiaTheme="minorEastAsia" w:hAnsi="Cambria Math"/>
+                                  <w:i/>
+                                </w:rPr>
+                              </m:ctrlPr>
+                            </m:sSubPr>
+                            <m:e>
+                              <m:r>
+                                <w:rPr>
+                                  <w:rFonts w:ascii="Cambria Math" w:eastAsiaTheme="minorEastAsia" w:hAnsi="Cambria Math"/>
+                                </w:rPr>
+                                <m:t>j</m:t>
+                              </m:r>
+                            </m:e>
+                            <m:sub>
+                              <m:r>
+                                <w:rPr>
+                                  <w:rFonts w:ascii="Cambria Math" w:eastAsiaTheme="minorEastAsia" w:hAnsi="Cambria Math"/>
+                                </w:rPr>
+                                <m:t>0</m:t>
+                              </m:r>
+                            </m:sub>
+                          </m:sSub>
+                          <m:r>
+                            <w:rPr>
+                              <w:rFonts w:ascii="Cambria Math" w:eastAsiaTheme="minorEastAsia" w:hAnsi="Cambria Math"/>
+                            </w:rPr>
+                            <m:t xml:space="preserve"> </m:t>
+                          </m:r>
+                          <m:r>
+                            <w:rPr>
+                              <w:rFonts w:ascii="Cambria Math" w:eastAsiaTheme="minorEastAsia" w:hAnsi="Cambria Math"/>
+                            </w:rPr>
+                            <m:t>=1</m:t>
+                          </m:r>
+                          <m:r>
+                            <w:rPr>
+                              <w:rFonts w:ascii="Cambria Math" w:eastAsiaTheme="minorEastAsia" w:hAnsi="Cambria Math"/>
+                            </w:rPr>
+                            <m:t>;</m:t>
+                          </m:r>
+                          <m:r>
+                            <w:rPr>
+                              <w:rFonts w:ascii="Cambria Math" w:eastAsiaTheme="minorEastAsia" w:hAnsi="Cambria Math"/>
+                            </w:rPr>
+                            <w:br/>
+                          </m:r>
+                        </m:oMath>
+                        <m:oMath>
+                          <m:r>
+                            <w:rPr>
+                              <w:rFonts w:ascii="Cambria Math" w:eastAsiaTheme="minorEastAsia" w:hAnsi="Cambria Math"/>
+                            </w:rPr>
+                            <m:t>star</m:t>
+                          </m:r>
+                          <m:sSub>
+                            <m:sSubPr>
+                              <m:ctrlPr>
+                                <w:rPr>
+                                  <w:rFonts w:ascii="Cambria Math" w:eastAsiaTheme="minorEastAsia" w:hAnsi="Cambria Math"/>
+                                  <w:i/>
+                                </w:rPr>
+                              </m:ctrlPr>
+                            </m:sSubPr>
+                            <m:e>
+                              <m:r>
+                                <w:rPr>
+                                  <w:rFonts w:ascii="Cambria Math" w:eastAsiaTheme="minorEastAsia" w:hAnsi="Cambria Math"/>
+                                </w:rPr>
+                                <m:t>t</m:t>
+                              </m:r>
+                            </m:e>
+                            <m:sub>
+                              <m:r>
+                                <w:rPr>
+                                  <w:rFonts w:ascii="Cambria Math" w:eastAsiaTheme="minorEastAsia" w:hAnsi="Cambria Math"/>
+                                </w:rPr>
+                                <m:t>0</m:t>
+                              </m:r>
+                            </m:sub>
+                          </m:sSub>
+                          <m:r>
+                            <w:rPr>
+                              <w:rFonts w:ascii="Cambria Math" w:eastAsiaTheme="minorEastAsia" w:hAnsi="Cambria Math"/>
+                            </w:rPr>
+                            <m:t>=0.5</m:t>
+                          </m:r>
+                        </m:oMath>
+                      </m:oMathPara>
+                    </w:p>
+                  </w:txbxContent>
+                </v:textbox>
+                <w10:wrap type="square"/>
+              </v:shape>
+            </w:pict>
+          </mc:Fallback>
+        </mc:AlternateContent>
+      </w:r>
+    </w:p>
+    <w:p>
+      <w:pPr>
+        <w:rPr>
+          <w:rFonts w:eastAsiaTheme="minorEastAsia"/>
+        </w:rPr>
+      </w:pPr>
+    </w:p>
+    <w:p>
+      <w:pPr>
+        <w:rPr>
+          <w:rFonts w:eastAsiaTheme="minorEastAsia"/>
+        </w:rPr>
+      </w:pPr>
+      <w:r>
+        <w:rPr>
+          <w:rFonts w:eastAsiaTheme="minorEastAsia"/>
+          <w:noProof/>
+        </w:rPr>
+        <mc:AlternateContent>
+          <mc:Choice Requires="wps">
+            <w:drawing>
+              <wp:anchor distT="45720" distB="45720" distL="114300" distR="114300" simplePos="0" relativeHeight="251669504" behindDoc="0" locked="0" layoutInCell="1" allowOverlap="1" wp14:anchorId="7A04FCA2" wp14:editId="2C5CD1B5">
+                <wp:simplePos x="0" y="0"/>
+                <wp:positionH relativeFrom="column">
+                  <wp:posOffset>-184150</wp:posOffset>
+                </wp:positionH>
+                <wp:positionV relativeFrom="paragraph">
+                  <wp:posOffset>271145</wp:posOffset>
+                </wp:positionV>
+                <wp:extent cx="1676400" cy="698500"/>
+                <wp:effectExtent l="0" t="0" r="0" b="6350"/>
+                <wp:wrapSquare wrapText="bothSides"/>
+                <wp:docPr id="5" name="Text Box 2"/>
+                <wp:cNvGraphicFramePr>
+                  <a:graphicFrameLocks xmlns:a="http://schemas.openxmlformats.org/drawingml/2006/main"/>
+                </wp:cNvGraphicFramePr>
+                <a:graphic xmlns:a="http://schemas.openxmlformats.org/drawingml/2006/main">
+                  <a:graphicData uri="http://schemas.microsoft.com/office/word/2010/wordprocessingShape">
+                    <wps:wsp>
+                      <wps:cNvSpPr txBox="1">
+                        <a:spLocks noChangeArrowheads="1"/>
+                      </wps:cNvSpPr>
+                      <wps:spPr bwMode="auto">
+                        <a:xfrm>
+                          <a:off x="0" y="0"/>
+                          <a:ext cx="1676400" cy="698500"/>
+                        </a:xfrm>
+                        <a:prstGeom prst="rect">
+                          <a:avLst/>
+                        </a:prstGeom>
+                        <a:noFill/>
+                        <a:ln>
+                          <a:noFill/>
+                        </a:ln>
+                      </wps:spPr>
+                      <wps:style>
+                        <a:lnRef idx="0">
+                          <a:scrgbClr r="0" g="0" b="0"/>
+                        </a:lnRef>
+                        <a:fillRef idx="0">
+                          <a:scrgbClr r="0" g="0" b="0"/>
+                        </a:fillRef>
+                        <a:effectRef idx="0">
+                          <a:scrgbClr r="0" g="0" b="0"/>
+                        </a:effectRef>
+                        <a:fontRef idx="minor">
+                          <a:schemeClr val="dk1"/>
+                        </a:fontRef>
+                      </wps:style>
+                      <wps:txbx>
+                        <w:txbxContent>
+                          <w:p>
+                            <w:pPr>
+                              <w:rPr>
+                                <w:rFonts w:eastAsiaTheme="minorEastAsia"/>
+                              </w:rPr>
+                            </w:pPr>
+                            <m:oMathPara>
+                              <m:oMath>
+                                <m:sSub>
+                                  <m:sSubPr>
+                                    <m:ctrlPr>
+                                      <w:rPr>
+                                        <w:rFonts w:ascii="Cambria Math" w:eastAsiaTheme="minorEastAsia" w:hAnsi="Cambria Math"/>
+                                        <w:i/>
+                                      </w:rPr>
+                                    </m:ctrlPr>
+                                  </m:sSubPr>
+                                  <m:e>
+                                    <m:r>
+                                      <w:rPr>
+                                        <w:rFonts w:ascii="Cambria Math" w:eastAsiaTheme="minorEastAsia" w:hAnsi="Cambria Math"/>
+                                      </w:rPr>
+                                      <m:t>n</m:t>
+                                    </m:r>
+                                  </m:e>
+                                  <m:sub>
+                                    <m:r>
+                                      <w:rPr>
+                                        <w:rFonts w:ascii="Cambria Math" w:eastAsiaTheme="minorEastAsia" w:hAnsi="Cambria Math"/>
+                                      </w:rPr>
+                                      <m:t>1</m:t>
+                                    </m:r>
+                                  </m:sub>
+                                </m:sSub>
+                                <m:r>
+                                  <w:rPr>
+                                    <w:rFonts w:ascii="Cambria Math" w:eastAsiaTheme="minorEastAsia" w:hAnsi="Cambria Math"/>
+                                  </w:rPr>
+                                  <m:t xml:space="preserve">= </m:t>
+                                </m:r>
+                                <m:r>
+                                  <w:rPr>
+                                    <w:rFonts w:ascii="Cambria Math" w:eastAsiaTheme="minorEastAsia" w:hAnsi="Cambria Math"/>
+                                  </w:rPr>
+                                  <m:t>3</m:t>
+                                </m:r>
+                                <m:r>
+                                  <w:rPr>
+                                    <w:rFonts w:ascii="Cambria Math" w:eastAsiaTheme="minorEastAsia" w:hAnsi="Cambria Math"/>
+                                  </w:rPr>
+                                  <m:t xml:space="preserve">; </m:t>
+                                </m:r>
+                                <m:sSub>
+                                  <m:sSubPr>
+                                    <m:ctrlPr>
+                                      <w:rPr>
+                                        <w:rFonts w:ascii="Cambria Math" w:eastAsiaTheme="minorEastAsia" w:hAnsi="Cambria Math"/>
+                                        <w:i/>
+                                      </w:rPr>
+                                    </m:ctrlPr>
+                                  </m:sSubPr>
+                                  <m:e>
+                                    <m:r>
+                                      <w:rPr>
+                                        <w:rFonts w:ascii="Cambria Math" w:eastAsiaTheme="minorEastAsia" w:hAnsi="Cambria Math"/>
+                                      </w:rPr>
+                                      <m:t>r</m:t>
+                                    </m:r>
+                                  </m:e>
+                                  <m:sub>
+                                    <m:r>
+                                      <w:rPr>
+                                        <w:rFonts w:ascii="Cambria Math" w:eastAsiaTheme="minorEastAsia" w:hAnsi="Cambria Math"/>
+                                      </w:rPr>
+                                      <m:t>1</m:t>
+                                    </m:r>
+                                  </m:sub>
+                                </m:sSub>
+                                <m:r>
+                                  <w:rPr>
+                                    <w:rFonts w:ascii="Cambria Math" w:eastAsiaTheme="minorEastAsia" w:hAnsi="Cambria Math"/>
+                                  </w:rPr>
+                                  <m:t xml:space="preserve"> =</m:t>
+                                </m:r>
+                                <m:r>
+                                  <w:rPr>
+                                    <w:rFonts w:ascii="Cambria Math" w:eastAsiaTheme="minorEastAsia" w:hAnsi="Cambria Math"/>
+                                  </w:rPr>
+                                  <m:t>3</m:t>
+                                </m:r>
+                                <m:sSub>
+                                  <m:sSubPr>
+                                    <m:ctrlPr>
+                                      <w:rPr>
+                                        <w:rFonts w:ascii="Cambria Math" w:eastAsiaTheme="minorEastAsia" w:hAnsi="Cambria Math"/>
+                                        <w:i/>
+                                      </w:rPr>
+                                    </m:ctrlPr>
+                                  </m:sSubPr>
+                                  <m:e>
+                                    <m:r>
+                                      <w:rPr>
+                                        <w:rFonts w:ascii="Cambria Math" w:eastAsiaTheme="minorEastAsia" w:hAnsi="Cambria Math"/>
+                                      </w:rPr>
+                                      <m:t>;</m:t>
+                                    </m:r>
+                                    <m:r>
+                                      <w:rPr>
+                                        <w:rFonts w:ascii="Cambria Math" w:eastAsiaTheme="minorEastAsia" w:hAnsi="Cambria Math"/>
+                                      </w:rPr>
+                                      <m:t>j</m:t>
+                                    </m:r>
+                                  </m:e>
+                                  <m:sub>
+                                    <m:r>
+                                      <w:rPr>
+                                        <w:rFonts w:ascii="Cambria Math" w:eastAsiaTheme="minorEastAsia" w:hAnsi="Cambria Math"/>
+                                      </w:rPr>
+                                      <m:t>1</m:t>
+                                    </m:r>
+                                  </m:sub>
+                                </m:sSub>
+                                <m:r>
+                                  <w:rPr>
+                                    <w:rFonts w:ascii="Cambria Math" w:eastAsiaTheme="minorEastAsia" w:hAnsi="Cambria Math"/>
+                                  </w:rPr>
+                                  <m:t xml:space="preserve"> =2;</m:t>
+                                </m:r>
+                                <m:r>
+                                  <w:rPr>
+                                    <w:rFonts w:ascii="Cambria Math" w:eastAsiaTheme="minorEastAsia" w:hAnsi="Cambria Math"/>
+                                  </w:rPr>
+                                  <w:br/>
+                                </m:r>
+                              </m:oMath>
+                              <m:oMath>
+                                <m:r>
+                                  <w:rPr>
+                                    <w:rFonts w:ascii="Cambria Math" w:hAnsi="Cambria Math"/>
+                                  </w:rPr>
+                                  <m:t>star</m:t>
+                                </m:r>
+                                <m:sSub>
+                                  <m:sSubPr>
+                                    <m:ctrlPr>
+                                      <w:rPr>
+                                        <w:rFonts w:ascii="Cambria Math" w:hAnsi="Cambria Math"/>
+                                        <w:i/>
+                                      </w:rPr>
+                                    </m:ctrlPr>
+                                  </m:sSubPr>
+                                  <m:e>
+                                    <m:r>
+                                      <w:rPr>
+                                        <w:rFonts w:ascii="Cambria Math" w:hAnsi="Cambria Math"/>
+                                      </w:rPr>
+                                      <m:t>t</m:t>
+                                    </m:r>
+                                  </m:e>
+                                  <m:sub>
+                                    <m:r>
+                                      <w:rPr>
+                                        <w:rFonts w:ascii="Cambria Math" w:hAnsi="Cambria Math"/>
+                                      </w:rPr>
+                                      <m:t>1</m:t>
+                                    </m:r>
+                                  </m:sub>
+                                </m:sSub>
+                                <m:r>
+                                  <w:rPr>
+                                    <w:rFonts w:ascii="Cambria Math" w:hAnsi="Cambria Math"/>
+                                  </w:rPr>
+                                  <m:t>=0.5</m:t>
+                                </m:r>
+                                <m:r>
+                                  <w:rPr>
+                                    <w:rFonts w:ascii="Cambria Math" w:hAnsi="Cambria Math"/>
+                                  </w:rPr>
+                                  <m:t xml:space="preserve"> </m:t>
+                                </m:r>
+                              </m:oMath>
+                            </m:oMathPara>
+                          </w:p>
+                        </w:txbxContent>
+                      </wps:txbx>
+                      <wps:bodyPr rot="0" vert="horz" wrap="square" lIns="91440" tIns="45720" rIns="91440" bIns="45720" anchor="t" anchorCtr="0">
+                        <a:noAutofit/>
+                      </wps:bodyPr>
+                    </wps:wsp>
+                  </a:graphicData>
+                </a:graphic>
+                <wp14:sizeRelH relativeFrom="margin">
+                  <wp14:pctWidth>0</wp14:pctWidth>
+                </wp14:sizeRelH>
+                <wp14:sizeRelV relativeFrom="margin">
+                  <wp14:pctHeight>0</wp14:pctHeight>
+                </wp14:sizeRelV>
+              </wp:anchor>
+            </w:drawing>
+          </mc:Choice>
+          <mc:Fallback>
+            <w:pict>
+              <v:shape w14:anchorId="7A04FCA2" id="_x0000_s1032" type="#_x0000_t202" style="position:absolute;margin-left:-14.5pt;margin-top:21.35pt;width:132pt;height:55pt;z-index:251669504;visibility:visible;mso-wrap-style:square;mso-width-percent:0;mso-height-percent:0;mso-wrap-distance-left:9pt;mso-wrap-distance-top:3.6pt;mso-wrap-distance-right:9pt;mso-wrap-distance-bottom:3.6pt;mso-position-horizontal:absolute;mso-position-horizontal-relative:text;mso-position-vertical:absolute;mso-position-vertical-relative:text;mso-width-percent:0;mso-height-percent:0;mso-width-relative:margin;mso-height-relative:margin;v-text-anchor:top" o:gfxdata="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" filled="f" stroked="f">
+                <v:textbox>
+                  <w:txbxContent>
+                    <w:p>
+                      <w:pPr>
+                        <w:rPr>
+                          <w:rFonts w:eastAsiaTheme="minorEastAsia"/>
+                        </w:rPr>
+                      </w:pPr>
+                      <m:oMathPara>
+                        <m:oMath>
+                          <m:sSub>
+                            <m:sSubPr>
+                              <m:ctrlPr>
+                                <w:rPr>
+                                  <w:rFonts w:ascii="Cambria Math" w:eastAsiaTheme="minorEastAsia" w:hAnsi="Cambria Math"/>
+                                  <w:i/>
+                                </w:rPr>
+                              </m:ctrlPr>
+                            </m:sSubPr>
+                            <m:e>
+                              <m:r>
+                                <w:rPr>
+                                  <w:rFonts w:ascii="Cambria Math" w:eastAsiaTheme="minorEastAsia" w:hAnsi="Cambria Math"/>
+                                </w:rPr>
+                                <m:t>n</m:t>
+                              </m:r>
+                            </m:e>
+                            <m:sub>
+                              <m:r>
+                                <w:rPr>
+                                  <w:rFonts w:ascii="Cambria Math" w:eastAsiaTheme="minorEastAsia" w:hAnsi="Cambria Math"/>
+                                </w:rPr>
+                                <m:t>1</m:t>
+                              </m:r>
+                            </m:sub>
+                          </m:sSub>
+                          <m:r>
+                            <w:rPr>
+                              <w:rFonts w:ascii="Cambria Math" w:eastAsiaTheme="minorEastAsia" w:hAnsi="Cambria Math"/>
+                            </w:rPr>
+                            <m:t xml:space="preserve">= </m:t>
+                          </m:r>
+                          <m:r>
+                            <w:rPr>
+                              <w:rFonts w:ascii="Cambria Math" w:eastAsiaTheme="minorEastAsia" w:hAnsi="Cambria Math"/>
+                            </w:rPr>
+                            <m:t>3</m:t>
+                          </m:r>
+                          <m:r>
+                            <w:rPr>
+                              <w:rFonts w:ascii="Cambria Math" w:eastAsiaTheme="minorEastAsia" w:hAnsi="Cambria Math"/>
+                            </w:rPr>
+                            <m:t xml:space="preserve">; </m:t>
+                          </m:r>
+                          <m:sSub>
+                            <m:sSubPr>
+                              <m:ctrlPr>
+                                <w:rPr>
+                                  <w:rFonts w:ascii="Cambria Math" w:eastAsiaTheme="minorEastAsia" w:hAnsi="Cambria Math"/>
+                                  <w:i/>
+                                </w:rPr>
+                              </m:ctrlPr>
+                            </m:sSubPr>
+                            <m:e>
+                              <m:r>
+                                <w:rPr>
+                                  <w:rFonts w:ascii="Cambria Math" w:eastAsiaTheme="minorEastAsia" w:hAnsi="Cambria Math"/>
+                                </w:rPr>
+                                <m:t>r</m:t>
+                              </m:r>
+                            </m:e>
+                            <m:sub>
+                              <m:r>
+                                <w:rPr>
+                                  <w:rFonts w:ascii="Cambria Math" w:eastAsiaTheme="minorEastAsia" w:hAnsi="Cambria Math"/>
+                                </w:rPr>
+                                <m:t>1</m:t>
+                              </m:r>
+                            </m:sub>
+                          </m:sSub>
+                          <m:r>
+                            <w:rPr>
+                              <w:rFonts w:ascii="Cambria Math" w:eastAsiaTheme="minorEastAsia" w:hAnsi="Cambria Math"/>
+                            </w:rPr>
+                            <m:t xml:space="preserve"> =</m:t>
+                          </m:r>
+                          <m:r>
+                            <w:rPr>
+                              <w:rFonts w:ascii="Cambria Math" w:eastAsiaTheme="minorEastAsia" w:hAnsi="Cambria Math"/>
+                            </w:rPr>
+                            <m:t>3</m:t>
+                          </m:r>
+                          <m:sSub>
+                            <m:sSubPr>
+                              <m:ctrlPr>
+                                <w:rPr>
+                                  <w:rFonts w:ascii="Cambria Math" w:eastAsiaTheme="minorEastAsia" w:hAnsi="Cambria Math"/>
+                                  <w:i/>
+                                </w:rPr>
+                              </m:ctrlPr>
+                            </m:sSubPr>
+                            <m:e>
+                              <m:r>
+                                <w:rPr>
+                                  <w:rFonts w:ascii="Cambria Math" w:eastAsiaTheme="minorEastAsia" w:hAnsi="Cambria Math"/>
+                                </w:rPr>
+                                <m:t>;</m:t>
+                              </m:r>
+                              <m:r>
+                                <w:rPr>
+                                  <w:rFonts w:ascii="Cambria Math" w:eastAsiaTheme="minorEastAsia" w:hAnsi="Cambria Math"/>
+                                </w:rPr>
+                                <m:t>j</m:t>
+                              </m:r>
+                            </m:e>
+                            <m:sub>
+                              <m:r>
+                                <w:rPr>
+                                  <w:rFonts w:ascii="Cambria Math" w:eastAsiaTheme="minorEastAsia" w:hAnsi="Cambria Math"/>
+                                </w:rPr>
+                                <m:t>1</m:t>
+                              </m:r>
+                            </m:sub>
+                          </m:sSub>
+                          <m:r>
+                            <w:rPr>
+                              <w:rFonts w:ascii="Cambria Math" w:eastAsiaTheme="minorEastAsia" w:hAnsi="Cambria Math"/>
+                            </w:rPr>
+                            <m:t xml:space="preserve"> =2;</m:t>
+                          </m:r>
+                          <m:r>
+                            <w:rPr>
+                              <w:rFonts w:ascii="Cambria Math" w:eastAsiaTheme="minorEastAsia" w:hAnsi="Cambria Math"/>
+                            </w:rPr>
+                            <w:br/>
+                          </m:r>
+                        </m:oMath>
+                        <m:oMath>
+                          <m:r>
+                            <w:rPr>
+                              <w:rFonts w:ascii="Cambria Math" w:hAnsi="Cambria Math"/>
+                            </w:rPr>
+                            <m:t>star</m:t>
+                          </m:r>
+                          <m:sSub>
+                            <m:sSubPr>
+                              <m:ctrlPr>
+                                <w:rPr>
+                                  <w:rFonts w:ascii="Cambria Math" w:hAnsi="Cambria Math"/>
+                                  <w:i/>
+                                </w:rPr>
+                              </m:ctrlPr>
+                            </m:sSubPr>
+                            <m:e>
+                              <m:r>
+                                <w:rPr>
+                                  <w:rFonts w:ascii="Cambria Math" w:hAnsi="Cambria Math"/>
+                                </w:rPr>
+                                <m:t>t</m:t>
+                              </m:r>
+                            </m:e>
+                            <m:sub>
+                              <m:r>
+                                <w:rPr>
+                                  <w:rFonts w:ascii="Cambria Math" w:hAnsi="Cambria Math"/>
+                                </w:rPr>
+                                <m:t>1</m:t>
+                              </m:r>
+                            </m:sub>
+                          </m:sSub>
+                          <m:r>
+                            <w:rPr>
+                              <w:rFonts w:ascii="Cambria Math" w:hAnsi="Cambria Math"/>
+                            </w:rPr>
+                            <m:t>=0.5</m:t>
+                          </m:r>
+                          <m:r>
+                            <w:rPr>
+                              <w:rFonts w:ascii="Cambria Math" w:hAnsi="Cambria Math"/>
+                            </w:rPr>
+                            <m:t xml:space="preserve"> </m:t>
+                          </m:r>
+                        </m:oMath>
+                      </m:oMathPara>
+                    </w:p>
+                  </w:txbxContent>
+                </v:textbox>
+                <w10:wrap type="square"/>
+              </v:shape>
+            </w:pict>
+          </mc:Fallback>
+        </mc:AlternateContent>
+      </w:r>
+      <w:r>
+        <w:rPr>
+          <w:rFonts w:eastAsiaTheme="minorEastAsia"/>
+          <w:noProof/>
+        </w:rPr>
+        <mc:AlternateContent>
+          <mc:Choice Requires="wps">
+            <w:drawing>
+              <wp:anchor distT="45720" distB="45720" distL="114300" distR="114300" simplePos="0" relativeHeight="251673600" behindDoc="0" locked="0" layoutInCell="1" allowOverlap="1" wp14:anchorId="3A772F43" wp14:editId="095CEEF1">
+                <wp:simplePos x="0" y="0"/>
+                <wp:positionH relativeFrom="column">
+                  <wp:posOffset>1536700</wp:posOffset>
+                </wp:positionH>
+                <wp:positionV relativeFrom="paragraph">
+                  <wp:posOffset>271145</wp:posOffset>
+                </wp:positionV>
+                <wp:extent cx="1600200" cy="349250"/>
+                <wp:effectExtent l="0" t="0" r="0" b="0"/>
+                <wp:wrapSquare wrapText="bothSides"/>
+                <wp:docPr id="7" name="Text Box 2"/>
+                <wp:cNvGraphicFramePr>
+                  <a:graphicFrameLocks xmlns:a="http://schemas.openxmlformats.org/drawingml/2006/main"/>
+                </wp:cNvGraphicFramePr>
+                <a:graphic xmlns:a="http://schemas.openxmlformats.org/drawingml/2006/main">
+                  <a:graphicData uri="http://schemas.microsoft.com/office/word/2010/wordprocessingShape">
+                    <wps:wsp>
+                      <wps:cNvSpPr txBox="1">
+                        <a:spLocks noChangeArrowheads="1"/>
+                      </wps:cNvSpPr>
+                      <wps:spPr bwMode="auto">
+                        <a:xfrm>
+                          <a:off x="0" y="0"/>
+                          <a:ext cx="1600200" cy="349250"/>
+                        </a:xfrm>
+                        <a:prstGeom prst="rect">
+                          <a:avLst/>
+                        </a:prstGeom>
+                        <a:noFill/>
+                        <a:ln>
+                          <a:noFill/>
+                        </a:ln>
+                      </wps:spPr>
+                      <wps:style>
+                        <a:lnRef idx="0">
+                          <a:scrgbClr r="0" g="0" b="0"/>
+                        </a:lnRef>
+                        <a:fillRef idx="0">
+                          <a:scrgbClr r="0" g="0" b="0"/>
+                        </a:fillRef>
+                        <a:effectRef idx="0">
+                          <a:scrgbClr r="0" g="0" b="0"/>
+                        </a:effectRef>
+                        <a:fontRef idx="minor">
+                          <a:schemeClr val="dk1"/>
+                        </a:fontRef>
+                      </wps:style>
+                      <wps:txbx>
+                        <w:txbxContent>
+                          <w:p>
+                            <m:oMathPara>
+                              <m:oMath>
+                                <m:sSub>
+                                  <m:sSubPr>
+                                    <m:ctrlPr>
+                                      <w:rPr>
+                                        <w:rFonts w:ascii="Cambria Math" w:eastAsiaTheme="minorEastAsia" w:hAnsi="Cambria Math"/>
+                                        <w:i/>
+                                      </w:rPr>
+                                    </m:ctrlPr>
+                                  </m:sSubPr>
+                                  <m:e>
+                                    <m:r>
+                                      <w:rPr>
+                                        <w:rFonts w:ascii="Cambria Math" w:eastAsiaTheme="minorEastAsia" w:hAnsi="Cambria Math"/>
+                                      </w:rPr>
+                                      <m:t>k</m:t>
+                                    </m:r>
+                                  </m:e>
+                                  <m:sub>
+                                    <m:r>
+                                      <w:rPr>
+                                        <w:rFonts w:ascii="Cambria Math" w:eastAsiaTheme="minorEastAsia" w:hAnsi="Cambria Math"/>
+                                      </w:rPr>
+                                      <m:t>2</m:t>
+                                    </m:r>
+                                  </m:sub>
+                                </m:sSub>
+                                <m:r>
+                                  <w:rPr>
+                                    <w:rFonts w:ascii="Cambria Math" w:eastAsiaTheme="minorEastAsia" w:hAnsi="Cambria Math"/>
+                                  </w:rPr>
+                                  <m:t>=3</m:t>
+                                </m:r>
+                                <m:r>
+                                  <w:rPr>
+                                    <w:rFonts w:ascii="Cambria Math" w:eastAsiaTheme="minorEastAsia" w:hAnsi="Cambria Math"/>
+                                  </w:rPr>
+                                  <m:t xml:space="preserve">; </m:t>
+                                </m:r>
+                                <m:sSub>
+                                  <m:sSubPr>
+                                    <m:ctrlPr>
+                                      <w:rPr>
+                                        <w:rFonts w:ascii="Cambria Math" w:eastAsiaTheme="minorEastAsia" w:hAnsi="Cambria Math"/>
+                                        <w:i/>
+                                      </w:rPr>
+                                    </m:ctrlPr>
+                                  </m:sSubPr>
+                                  <m:e>
+                                    <m:r>
+                                      <w:rPr>
+                                        <w:rFonts w:ascii="Cambria Math" w:eastAsiaTheme="minorEastAsia" w:hAnsi="Cambria Math"/>
+                                      </w:rPr>
+                                      <m:t>p</m:t>
+                                    </m:r>
+                                  </m:e>
+                                  <m:sub>
+                                    <m:r>
+                                      <w:rPr>
+                                        <w:rFonts w:ascii="Cambria Math" w:eastAsiaTheme="minorEastAsia" w:hAnsi="Cambria Math"/>
+                                      </w:rPr>
+                                      <m:t>2</m:t>
+                                    </m:r>
+                                  </m:sub>
+                                </m:sSub>
+                                <m:r>
+                                  <w:rPr>
+                                    <w:rFonts w:ascii="Cambria Math" w:eastAsiaTheme="minorEastAsia" w:hAnsi="Cambria Math"/>
+                                  </w:rPr>
+                                  <m:t>=1</m:t>
+                                </m:r>
+                                <m:r>
+                                  <w:rPr>
+                                    <w:rFonts w:ascii="Cambria Math" w:eastAsiaTheme="minorEastAsia" w:hAnsi="Cambria Math"/>
+                                  </w:rPr>
+                                  <m:t xml:space="preserve">; </m:t>
+                                </m:r>
+                                <m:sSub>
+                                  <m:sSubPr>
+                                    <m:ctrlPr>
+                                      <w:rPr>
+                                        <w:rFonts w:ascii="Cambria Math" w:eastAsiaTheme="minorEastAsia" w:hAnsi="Cambria Math"/>
+                                        <w:i/>
+                                      </w:rPr>
+                                    </m:ctrlPr>
+                                  </m:sSubPr>
+                                  <m:e>
+                                    <m:r>
+                                      <w:rPr>
+                                        <w:rFonts w:ascii="Cambria Math" w:eastAsiaTheme="minorEastAsia" w:hAnsi="Cambria Math"/>
+                                      </w:rPr>
+                                      <m:t>s</m:t>
+                                    </m:r>
+                                  </m:e>
+                                  <m:sub>
+                                    <m:r>
+                                      <w:rPr>
+                                        <w:rFonts w:ascii="Cambria Math" w:eastAsiaTheme="minorEastAsia" w:hAnsi="Cambria Math"/>
+                                      </w:rPr>
+                                      <m:t>2</m:t>
+                                    </m:r>
+                                  </m:sub>
+                                </m:sSub>
+                                <m:r>
+                                  <w:rPr>
+                                    <w:rFonts w:ascii="Cambria Math" w:eastAsiaTheme="minorEastAsia" w:hAnsi="Cambria Math"/>
+                                  </w:rPr>
+                                  <m:t>=2</m:t>
+                                </m:r>
+                              </m:oMath>
+                            </m:oMathPara>
+                          </w:p>
+                        </w:txbxContent>
+                      </wps:txbx>
+                      <wps:bodyPr rot="0" vert="horz" wrap="square" lIns="91440" tIns="45720" rIns="91440" bIns="45720" anchor="t" anchorCtr="0">
+                        <a:noAutofit/>
+                      </wps:bodyPr>
+                    </wps:wsp>
+                  </a:graphicData>
+                </a:graphic>
+                <wp14:sizeRelH relativeFrom="margin">
+                  <wp14:pctWidth>0</wp14:pctWidth>
+                </wp14:sizeRelH>
+                <wp14:sizeRelV relativeFrom="margin">
+                  <wp14:pctHeight>0</wp14:pctHeight>
+                </wp14:sizeRelV>
+              </wp:anchor>
+            </w:drawing>
+          </mc:Choice>
+          <mc:Fallback>
+            <w:pict>
+              <v:shape w14:anchorId="3A772F43" id="_x0000_s1033" type="#_x0000_t202" style="position:absolute;margin-left:121pt;margin-top:21.35pt;width:126pt;height:27.5pt;z-index:251673600;visibility:visible;mso-wrap-style:square;mso-width-percent:0;mso-height-percent:0;mso-wrap-distance-left:9pt;mso-wrap-distance-top:3.6pt;mso-wrap-distance-right:9pt;mso-wrap-distance-bottom:3.6pt;mso-position-horizontal:absolute;mso-position-horizontal-relative:text;mso-position-vertical:absolute;mso-position-vertical-relative:text;mso-width-percent:0;mso-height-percent:0;mso-width-relative:margin;mso-height-relative:margin;v-text-anchor:top" o:gfxdata="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" filled="f" stroked="f">
+                <v:textbox>
+                  <w:txbxContent>
+                    <w:p>
+                      <m:oMathPara>
+                        <m:oMath>
+                          <m:sSub>
+                            <m:sSubPr>
+                              <m:ctrlPr>
+                                <w:rPr>
+                                  <w:rFonts w:ascii="Cambria Math" w:eastAsiaTheme="minorEastAsia" w:hAnsi="Cambria Math"/>
+                                  <w:i/>
+                                </w:rPr>
+                              </m:ctrlPr>
+                            </m:sSubPr>
+                            <m:e>
+                              <m:r>
+                                <w:rPr>
+                                  <w:rFonts w:ascii="Cambria Math" w:eastAsiaTheme="minorEastAsia" w:hAnsi="Cambria Math"/>
+                                </w:rPr>
+                                <m:t>k</m:t>
+                              </m:r>
+                            </m:e>
+                            <m:sub>
+                              <m:r>
+                                <w:rPr>
+                                  <w:rFonts w:ascii="Cambria Math" w:eastAsiaTheme="minorEastAsia" w:hAnsi="Cambria Math"/>
+                                </w:rPr>
+                                <m:t>2</m:t>
+                              </m:r>
+                            </m:sub>
+                          </m:sSub>
+                          <m:r>
+                            <w:rPr>
+                              <w:rFonts w:ascii="Cambria Math" w:eastAsiaTheme="minorEastAsia" w:hAnsi="Cambria Math"/>
+                            </w:rPr>
+                            <m:t>=3</m:t>
+                          </m:r>
+                          <m:r>
+                            <w:rPr>
+                              <w:rFonts w:ascii="Cambria Math" w:eastAsiaTheme="minorEastAsia" w:hAnsi="Cambria Math"/>
+                            </w:rPr>
+                            <m:t xml:space="preserve">; </m:t>
+                          </m:r>
+                          <m:sSub>
+                            <m:sSubPr>
+                              <m:ctrlPr>
+                                <w:rPr>
+                                  <w:rFonts w:ascii="Cambria Math" w:eastAsiaTheme="minorEastAsia" w:hAnsi="Cambria Math"/>
+                                  <w:i/>
+                                </w:rPr>
+                              </m:ctrlPr>
+                            </m:sSubPr>
+                            <m:e>
+                              <m:r>
+                                <w:rPr>
+                                  <w:rFonts w:ascii="Cambria Math" w:eastAsiaTheme="minorEastAsia" w:hAnsi="Cambria Math"/>
+                                </w:rPr>
+                                <m:t>p</m:t>
+                              </m:r>
+                            </m:e>
+                            <m:sub>
+                              <m:r>
+                                <w:rPr>
+                                  <w:rFonts w:ascii="Cambria Math" w:eastAsiaTheme="minorEastAsia" w:hAnsi="Cambria Math"/>
+                                </w:rPr>
+                                <m:t>2</m:t>
+                              </m:r>
+                            </m:sub>
+                          </m:sSub>
+                          <m:r>
+                            <w:rPr>
+                              <w:rFonts w:ascii="Cambria Math" w:eastAsiaTheme="minorEastAsia" w:hAnsi="Cambria Math"/>
+                            </w:rPr>
+                            <m:t>=1</m:t>
+                          </m:r>
+                          <m:r>
+                            <w:rPr>
+                              <w:rFonts w:ascii="Cambria Math" w:eastAsiaTheme="minorEastAsia" w:hAnsi="Cambria Math"/>
+                            </w:rPr>
+                            <m:t xml:space="preserve">; </m:t>
+                          </m:r>
+                          <m:sSub>
+                            <m:sSubPr>
+                              <m:ctrlPr>
+                                <w:rPr>
+                                  <w:rFonts w:ascii="Cambria Math" w:eastAsiaTheme="minorEastAsia" w:hAnsi="Cambria Math"/>
+                                  <w:i/>
+                                </w:rPr>
+                              </m:ctrlPr>
+                            </m:sSubPr>
+                            <m:e>
+                              <m:r>
+                                <w:rPr>
+                                  <w:rFonts w:ascii="Cambria Math" w:eastAsiaTheme="minorEastAsia" w:hAnsi="Cambria Math"/>
+                                </w:rPr>
+                                <m:t>s</m:t>
+                              </m:r>
+                            </m:e>
+                            <m:sub>
+                              <m:r>
+                                <w:rPr>
+                                  <w:rFonts w:ascii="Cambria Math" w:eastAsiaTheme="minorEastAsia" w:hAnsi="Cambria Math"/>
+                                </w:rPr>
+                                <m:t>2</m:t>
+                              </m:r>
+                            </m:sub>
+                          </m:sSub>
+                          <m:r>
+                            <w:rPr>
+                              <w:rFonts w:ascii="Cambria Math" w:eastAsiaTheme="minorEastAsia" w:hAnsi="Cambria Math"/>
+                            </w:rPr>
+                            <m:t>=2</m:t>
+                          </m:r>
+                        </m:oMath>
+                      </m:oMathPara>
+                    </w:p>
+                  </w:txbxContent>
+                </v:textbox>
+                <w10:wrap type="square"/>
+              </v:shape>
+            </w:pict>
+          </mc:Fallback>
+        </mc:AlternateContent>
+      </w:r>
+      <w:r>
+        <w:rPr>
+          <w:rFonts w:eastAsiaTheme="minorEastAsia"/>
+          <w:noProof/>
+        </w:rPr>
+        <mc:AlternateContent>
+          <mc:Choice Requires="wps">
+            <w:drawing>
+              <wp:anchor distT="45720" distB="45720" distL="114300" distR="114300" simplePos="0" relativeHeight="251671552" behindDoc="0" locked="0" layoutInCell="1" allowOverlap="1" wp14:anchorId="5B95C4D0" wp14:editId="1BAC46F7">
+                <wp:simplePos x="0" y="0"/>
+                <wp:positionH relativeFrom="column">
+                  <wp:posOffset>3340100</wp:posOffset>
+                </wp:positionH>
+                <wp:positionV relativeFrom="paragraph">
+                  <wp:posOffset>271145</wp:posOffset>
+                </wp:positionV>
+                <wp:extent cx="1758950" cy="508000"/>
+                <wp:effectExtent l="0" t="0" r="0" b="6350"/>
+                <wp:wrapSquare wrapText="bothSides"/>
+                <wp:docPr id="6" name="Text Box 2"/>
+                <wp:cNvGraphicFramePr>
+                  <a:graphicFrameLocks xmlns:a="http://schemas.openxmlformats.org/drawingml/2006/main"/>
+                </wp:cNvGraphicFramePr>
+                <a:graphic xmlns:a="http://schemas.openxmlformats.org/drawingml/2006/main">
+                  <a:graphicData uri="http://schemas.microsoft.com/office/word/2010/wordprocessingShape">
+                    <wps:wsp>
+                      <wps:cNvSpPr txBox="1">
+                        <a:spLocks noChangeArrowheads="1"/>
+                      </wps:cNvSpPr>
+                      <wps:spPr bwMode="auto">
+                        <a:xfrm>
+                          <a:off x="0" y="0"/>
+                          <a:ext cx="1758950" cy="508000"/>
+                        </a:xfrm>
+                        <a:prstGeom prst="rect">
+                          <a:avLst/>
+                        </a:prstGeom>
+                        <a:noFill/>
+                        <a:ln>
+                          <a:noFill/>
+                        </a:ln>
+                      </wps:spPr>
+                      <wps:style>
+                        <a:lnRef idx="0">
+                          <a:scrgbClr r="0" g="0" b="0"/>
+                        </a:lnRef>
+                        <a:fillRef idx="0">
+                          <a:scrgbClr r="0" g="0" b="0"/>
+                        </a:fillRef>
+                        <a:effectRef idx="0">
+                          <a:scrgbClr r="0" g="0" b="0"/>
+                        </a:effectRef>
+                        <a:fontRef idx="minor">
+                          <a:schemeClr val="dk1"/>
+                        </a:fontRef>
+                      </wps:style>
+                      <wps:txbx>
+                        <w:txbxContent>
+                          <w:p>
+                            <m:oMathPara>
+                              <m:oMath>
+                                <m:sSub>
+                                  <m:sSubPr>
+                                    <m:ctrlPr>
+                                      <w:rPr>
+                                        <w:rFonts w:ascii="Cambria Math" w:eastAsiaTheme="minorEastAsia" w:hAnsi="Cambria Math"/>
+                                        <w:i/>
+                                      </w:rPr>
+                                    </m:ctrlPr>
+                                  </m:sSubPr>
+                                  <m:e>
+                                    <m:r>
+                                      <w:rPr>
+                                        <w:rFonts w:ascii="Cambria Math" w:eastAsiaTheme="minorEastAsia" w:hAnsi="Cambria Math"/>
+                                      </w:rPr>
+                                      <m:t>n</m:t>
+                                    </m:r>
+                                  </m:e>
+                                  <m:sub>
+                                    <m:r>
+                                      <w:rPr>
+                                        <w:rFonts w:ascii="Cambria Math" w:eastAsiaTheme="minorEastAsia" w:hAnsi="Cambria Math"/>
+                                      </w:rPr>
+                                      <m:t>3</m:t>
+                                    </m:r>
+                                  </m:sub>
+                                </m:sSub>
+                                <m:r>
+                                  <w:rPr>
+                                    <w:rFonts w:ascii="Cambria Math" w:eastAsiaTheme="minorEastAsia" w:hAnsi="Cambria Math"/>
+                                  </w:rPr>
+                                  <m:t>=2</m:t>
+                                </m:r>
+                                <m:r>
+                                  <w:rPr>
+                                    <w:rFonts w:ascii="Cambria Math" w:eastAsiaTheme="minorEastAsia" w:hAnsi="Cambria Math"/>
+                                  </w:rPr>
+                                  <m:t xml:space="preserve">; </m:t>
+                                </m:r>
+                                <m:sSub>
+                                  <m:sSubPr>
+                                    <m:ctrlPr>
+                                      <w:rPr>
+                                        <w:rFonts w:ascii="Cambria Math" w:eastAsiaTheme="minorEastAsia" w:hAnsi="Cambria Math"/>
+                                        <w:i/>
+                                      </w:rPr>
+                                    </m:ctrlPr>
+                                  </m:sSubPr>
+                                  <m:e>
+                                    <m:r>
+                                      <w:rPr>
+                                        <w:rFonts w:ascii="Cambria Math" w:eastAsiaTheme="minorEastAsia" w:hAnsi="Cambria Math"/>
+                                      </w:rPr>
+                                      <m:t>r</m:t>
+                                    </m:r>
+                                  </m:e>
+                                  <m:sub>
+                                    <m:r>
+                                      <w:rPr>
+                                        <w:rFonts w:ascii="Cambria Math" w:eastAsiaTheme="minorEastAsia" w:hAnsi="Cambria Math"/>
+                                      </w:rPr>
+                                      <m:t>3</m:t>
+                                    </m:r>
+                                  </m:sub>
+                                </m:sSub>
+                                <m:r>
+                                  <w:rPr>
+                                    <w:rFonts w:ascii="Cambria Math" w:eastAsiaTheme="minorEastAsia" w:hAnsi="Cambria Math"/>
+                                  </w:rPr>
+                                  <m:t xml:space="preserve"> =</m:t>
+                                </m:r>
+                                <m:r>
+                                  <w:rPr>
+                                    <w:rFonts w:ascii="Cambria Math" w:eastAsiaTheme="minorEastAsia" w:hAnsi="Cambria Math"/>
+                                  </w:rPr>
+                                  <m:t>7</m:t>
+                                </m:r>
+                                <m:r>
+                                  <w:rPr>
+                                    <w:rFonts w:ascii="Cambria Math" w:eastAsiaTheme="minorEastAsia" w:hAnsi="Cambria Math"/>
+                                  </w:rPr>
+                                  <m:t>;</m:t>
+                                </m:r>
+                                <m:sSub>
+                                  <m:sSubPr>
+                                    <m:ctrlPr>
+                                      <w:rPr>
+                                        <w:rFonts w:ascii="Cambria Math" w:eastAsiaTheme="minorEastAsia" w:hAnsi="Cambria Math"/>
+                                        <w:i/>
+                                      </w:rPr>
+                                    </m:ctrlPr>
+                                  </m:sSubPr>
+                                  <m:e>
+                                    <m:r>
+                                      <w:rPr>
+                                        <w:rFonts w:ascii="Cambria Math" w:eastAsiaTheme="minorEastAsia" w:hAnsi="Cambria Math"/>
+                                      </w:rPr>
+                                      <m:t>j</m:t>
+                                    </m:r>
+                                  </m:e>
+                                  <m:sub>
+                                    <m:r>
+                                      <w:rPr>
+                                        <w:rFonts w:ascii="Cambria Math" w:eastAsiaTheme="minorEastAsia" w:hAnsi="Cambria Math"/>
+                                      </w:rPr>
+                                      <m:t>3</m:t>
+                                    </m:r>
+                                  </m:sub>
+                                </m:sSub>
+                                <m:r>
+                                  <w:rPr>
+                                    <w:rFonts w:ascii="Cambria Math" w:eastAsiaTheme="minorEastAsia" w:hAnsi="Cambria Math"/>
+                                  </w:rPr>
+                                  <m:t xml:space="preserve"> =</m:t>
+                                </m:r>
+                                <m:r>
+                                  <w:rPr>
+                                    <w:rFonts w:ascii="Cambria Math" w:eastAsiaTheme="minorEastAsia" w:hAnsi="Cambria Math"/>
+                                  </w:rPr>
+                                  <m:t>4</m:t>
+                                </m:r>
+                                <m:r>
+                                  <w:rPr>
+                                    <w:rFonts w:ascii="Cambria Math" w:eastAsiaTheme="minorEastAsia" w:hAnsi="Cambria Math"/>
+                                  </w:rPr>
+                                  <m:t>;</m:t>
+                                </m:r>
+                                <m:r>
+                                  <w:rPr>
+                                    <w:rFonts w:ascii="Cambria Math" w:eastAsiaTheme="minorEastAsia" w:hAnsi="Cambria Math"/>
+                                  </w:rPr>
+                                  <w:br/>
+                                </m:r>
+                              </m:oMath>
+                              <m:oMath>
+                                <m:r>
+                                  <w:rPr>
+                                    <w:rFonts w:ascii="Cambria Math" w:hAnsi="Cambria Math"/>
+                                  </w:rPr>
+                                  <m:t>star</m:t>
+                                </m:r>
+                                <m:sSub>
+                                  <m:sSubPr>
+                                    <m:ctrlPr>
+                                      <w:rPr>
+                                        <w:rFonts w:ascii="Cambria Math" w:hAnsi="Cambria Math"/>
+                                        <w:i/>
+                                      </w:rPr>
+                                    </m:ctrlPr>
+                                  </m:sSubPr>
+                                  <m:e>
+                                    <m:r>
+                                      <w:rPr>
+                                        <w:rFonts w:ascii="Cambria Math" w:hAnsi="Cambria Math"/>
+                                      </w:rPr>
+                                      <m:t>t</m:t>
+                                    </m:r>
+                                  </m:e>
+                                  <m:sub>
+                                    <m:r>
+                                      <w:rPr>
+                                        <w:rFonts w:ascii="Cambria Math" w:hAnsi="Cambria Math"/>
+                                      </w:rPr>
+                                      <m:t>1</m:t>
+                                    </m:r>
+                                  </m:sub>
+                                </m:sSub>
+                                <m:r>
+                                  <w:rPr>
+                                    <w:rFonts w:ascii="Cambria Math" w:hAnsi="Cambria Math"/>
+                                  </w:rPr>
+                                  <m:t xml:space="preserve">=0.5 </m:t>
+                                </m:r>
+                              </m:oMath>
+                            </m:oMathPara>
+                          </w:p>
+                        </w:txbxContent>
+                      </wps:txbx>
+                      <wps:bodyPr rot="0" vert="horz" wrap="square" lIns="91440" tIns="45720" rIns="91440" bIns="45720" anchor="t" anchorCtr="0">
+                        <a:noAutofit/>
+                      </wps:bodyPr>
+                    </wps:wsp>
+                  </a:graphicData>
+                </a:graphic>
+                <wp14:sizeRelH relativeFrom="margin">
+                  <wp14:pctWidth>0</wp14:pctWidth>
+                </wp14:sizeRelH>
+                <wp14:sizeRelV relativeFrom="margin">
+                  <wp14:pctHeight>0</wp14:pctHeight>
+                </wp14:sizeRelV>
+              </wp:anchor>
+            </w:drawing>
+          </mc:Choice>
+          <mc:Fallback>
+            <w:pict>
+              <v:shape w14:anchorId="5B95C4D0" id="_x0000_s1034" type="#_x0000_t202" style="position:absolute;margin-left:263pt;margin-top:21.35pt;width:138.5pt;height:40pt;z-index:251671552;visibility:visible;mso-wrap-style:square;mso-width-percent:0;mso-height-percent:0;mso-wrap-distance-left:9pt;mso-wrap-distance-top:3.6pt;mso-wrap-distance-right:9pt;mso-wrap-distance-bottom:3.6pt;mso-position-horizontal:absolute;mso-position-horizontal-relative:text;mso-position-vertical:absolute;mso-position-vertical-relative:text;mso-width-percent:0;mso-height-percent:0;mso-width-relative:margin;mso-height-relative:margin;v-text-anchor:top" o:gfxdata="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" filled="f" stroked="f">
+                <v:textbox>
+                  <w:txbxContent>
+                    <w:p>
+                      <m:oMathPara>
+                        <m:oMath>
+                          <m:sSub>
+                            <m:sSubPr>
+                              <m:ctrlPr>
+                                <w:rPr>
+                                  <w:rFonts w:ascii="Cambria Math" w:eastAsiaTheme="minorEastAsia" w:hAnsi="Cambria Math"/>
+                                  <w:i/>
+                                </w:rPr>
+                              </m:ctrlPr>
+                            </m:sSubPr>
+                            <m:e>
+                              <m:r>
+                                <w:rPr>
+                                  <w:rFonts w:ascii="Cambria Math" w:eastAsiaTheme="minorEastAsia" w:hAnsi="Cambria Math"/>
+                                </w:rPr>
+                                <m:t>n</m:t>
+                              </m:r>
+                            </m:e>
+                            <m:sub>
+                              <m:r>
+                                <w:rPr>
+                                  <w:rFonts w:ascii="Cambria Math" w:eastAsiaTheme="minorEastAsia" w:hAnsi="Cambria Math"/>
+                                </w:rPr>
+                                <m:t>3</m:t>
+                              </m:r>
+                            </m:sub>
+                          </m:sSub>
+                          <m:r>
+                            <w:rPr>
+                              <w:rFonts w:ascii="Cambria Math" w:eastAsiaTheme="minorEastAsia" w:hAnsi="Cambria Math"/>
+                            </w:rPr>
+                            <m:t>=2</m:t>
+                          </m:r>
+                          <m:r>
+                            <w:rPr>
+                              <w:rFonts w:ascii="Cambria Math" w:eastAsiaTheme="minorEastAsia" w:hAnsi="Cambria Math"/>
+                            </w:rPr>
+                            <m:t xml:space="preserve">; </m:t>
+                          </m:r>
+                          <m:sSub>
+                            <m:sSubPr>
+                              <m:ctrlPr>
+                                <w:rPr>
+                                  <w:rFonts w:ascii="Cambria Math" w:eastAsiaTheme="minorEastAsia" w:hAnsi="Cambria Math"/>
+                                  <w:i/>
+                                </w:rPr>
+                              </m:ctrlPr>
+                            </m:sSubPr>
+                            <m:e>
+                              <m:r>
+                                <w:rPr>
+                                  <w:rFonts w:ascii="Cambria Math" w:eastAsiaTheme="minorEastAsia" w:hAnsi="Cambria Math"/>
+                                </w:rPr>
+                                <m:t>r</m:t>
+                              </m:r>
+                            </m:e>
+                            <m:sub>
+                              <m:r>
+                                <w:rPr>
+                                  <w:rFonts w:ascii="Cambria Math" w:eastAsiaTheme="minorEastAsia" w:hAnsi="Cambria Math"/>
+                                </w:rPr>
+                                <m:t>3</m:t>
+                              </m:r>
+                            </m:sub>
+                          </m:sSub>
+                          <m:r>
+                            <w:rPr>
+                              <w:rFonts w:ascii="Cambria Math" w:eastAsiaTheme="minorEastAsia" w:hAnsi="Cambria Math"/>
+                            </w:rPr>
+                            <m:t xml:space="preserve"> =</m:t>
+                          </m:r>
+                          <m:r>
+                            <w:rPr>
+                              <w:rFonts w:ascii="Cambria Math" w:eastAsiaTheme="minorEastAsia" w:hAnsi="Cambria Math"/>
+                            </w:rPr>
+                            <m:t>7</m:t>
+                          </m:r>
+                          <m:r>
+                            <w:rPr>
+                              <w:rFonts w:ascii="Cambria Math" w:eastAsiaTheme="minorEastAsia" w:hAnsi="Cambria Math"/>
+                            </w:rPr>
+                            <m:t>;</m:t>
+                          </m:r>
+                          <m:sSub>
+                            <m:sSubPr>
+                              <m:ctrlPr>
+                                <w:rPr>
+                                  <w:rFonts w:ascii="Cambria Math" w:eastAsiaTheme="minorEastAsia" w:hAnsi="Cambria Math"/>
+                                  <w:i/>
+                                </w:rPr>
+                              </m:ctrlPr>
+                            </m:sSubPr>
+                            <m:e>
+                              <m:r>
+                                <w:rPr>
+                                  <w:rFonts w:ascii="Cambria Math" w:eastAsiaTheme="minorEastAsia" w:hAnsi="Cambria Math"/>
+                                </w:rPr>
+                                <m:t>j</m:t>
+                              </m:r>
+                            </m:e>
+                            <m:sub>
+                              <m:r>
+                                <w:rPr>
+                                  <w:rFonts w:ascii="Cambria Math" w:eastAsiaTheme="minorEastAsia" w:hAnsi="Cambria Math"/>
+                                </w:rPr>
+                                <m:t>3</m:t>
+                              </m:r>
+                            </m:sub>
+                          </m:sSub>
+                          <m:r>
+                            <w:rPr>
+                              <w:rFonts w:ascii="Cambria Math" w:eastAsiaTheme="minorEastAsia" w:hAnsi="Cambria Math"/>
+                            </w:rPr>
+                            <m:t xml:space="preserve"> =</m:t>
+                          </m:r>
+                          <m:r>
+                            <w:rPr>
+                              <w:rFonts w:ascii="Cambria Math" w:eastAsiaTheme="minorEastAsia" w:hAnsi="Cambria Math"/>
+                            </w:rPr>
+                            <m:t>4</m:t>
+                          </m:r>
+                          <m:r>
+                            <w:rPr>
+                              <w:rFonts w:ascii="Cambria Math" w:eastAsiaTheme="minorEastAsia" w:hAnsi="Cambria Math"/>
+                            </w:rPr>
+                            <m:t>;</m:t>
+                          </m:r>
+                          <m:r>
+                            <w:rPr>
+                              <w:rFonts w:ascii="Cambria Math" w:eastAsiaTheme="minorEastAsia" w:hAnsi="Cambria Math"/>
+                            </w:rPr>
+                            <w:br/>
+                          </m:r>
+                        </m:oMath>
+                        <m:oMath>
+                          <m:r>
+                            <w:rPr>
+                              <w:rFonts w:ascii="Cambria Math" w:hAnsi="Cambria Math"/>
+                            </w:rPr>
+                            <m:t>star</m:t>
+                          </m:r>
+                          <m:sSub>
+                            <m:sSubPr>
+                              <m:ctrlPr>
+                                <w:rPr>
+                                  <w:rFonts w:ascii="Cambria Math" w:hAnsi="Cambria Math"/>
+                                  <w:i/>
+                                </w:rPr>
+                              </m:ctrlPr>
+                            </m:sSubPr>
+                            <m:e>
+                              <m:r>
+                                <w:rPr>
+                                  <w:rFonts w:ascii="Cambria Math" w:hAnsi="Cambria Math"/>
+                                </w:rPr>
+                                <m:t>t</m:t>
+                              </m:r>
+                            </m:e>
+                            <m:sub>
+                              <m:r>
+                                <w:rPr>
+                                  <w:rFonts w:ascii="Cambria Math" w:hAnsi="Cambria Math"/>
+                                </w:rPr>
+                                <m:t>1</m:t>
+                              </m:r>
+                            </m:sub>
+                          </m:sSub>
+                          <m:r>
+                            <w:rPr>
+                              <w:rFonts w:ascii="Cambria Math" w:hAnsi="Cambria Math"/>
+                            </w:rPr>
+                            <m:t xml:space="preserve">=0.5 </m:t>
+                          </m:r>
+                        </m:oMath>
+                      </m:oMathPara>
+                    </w:p>
+                  </w:txbxContent>
+                </v:textbox>
+                <w10:wrap type="square"/>
+              </v:shape>
+            </w:pict>
+          </mc:Fallback>
+        </mc:AlternateContent>
+      </w:r>
+    </w:p>
+    <w:p>
+      <w:pPr>
+        <w:rPr>
+          <w:rFonts w:eastAsiaTheme="minorEastAsia"/>
+        </w:rPr>
+      </w:pPr>
+    </w:p>
+    <w:p>
+      <w:pPr>
+        <w:rPr>
+          <w:rFonts w:eastAsiaTheme="minorEastAsia"/>
+        </w:rPr>
+      </w:pPr>
+    </w:p>
+    <w:p>
+      <w:pPr>
+        <w:rPr>
+          <w:rFonts w:eastAsiaTheme="minorEastAsia"/>
+        </w:rPr>
+      </w:pPr>
+    </w:p>
+    <w:p>
+      <w:pPr>
+        <w:rPr>
+          <w:rFonts w:eastAsiaTheme="minorEastAsia"/>
+        </w:rPr>
+      </w:pPr>
+      <w:bookmarkStart w:id="0" w:name="_GoBack"/>
+      <w:bookmarkEnd w:id="0"/>
+      <w:r>
+        <w:rPr>
+          <w:rFonts w:eastAsiaTheme="minorEastAsia"/>
+          <w:noProof/>
+        </w:rPr>
+        <mc:AlternateContent>
+          <mc:Choice Requires="wps">
+            <w:drawing>
+              <wp:anchor distT="45720" distB="45720" distL="114300" distR="114300" simplePos="0" relativeHeight="251677696" behindDoc="0" locked="0" layoutInCell="1" allowOverlap="1" wp14:anchorId="0360CE58" wp14:editId="33D8B8D9">
+                <wp:simplePos x="0" y="0"/>
+                <wp:positionH relativeFrom="column">
+                  <wp:posOffset>-95250</wp:posOffset>
+                </wp:positionH>
+                <wp:positionV relativeFrom="paragraph">
+                  <wp:posOffset>386715</wp:posOffset>
+                </wp:positionV>
+                <wp:extent cx="2800350" cy="1404620"/>
+                <wp:effectExtent l="0" t="0" r="0" b="1905"/>
+                <wp:wrapSquare wrapText="bothSides"/>
+                <wp:docPr id="10" name="Text Box 2"/>
+                <wp:cNvGraphicFramePr>
+                  <a:graphicFrameLocks xmlns:a="http://schemas.openxmlformats.org/drawingml/2006/main"/>
+                </wp:cNvGraphicFramePr>
+                <a:graphic xmlns:a="http://schemas.openxmlformats.org/drawingml/2006/main">
+                  <a:graphicData uri="http://schemas.microsoft.com/office/word/2010/wordprocessingShape">
+                    <wps:wsp>
+                      <wps:cNvSpPr txBox="1">
+                        <a:spLocks noChangeArrowheads="1"/>
+                      </wps:cNvSpPr>
+                      <wps:spPr bwMode="auto">
+                        <a:xfrm>
+                          <a:off x="0" y="0"/>
+                          <a:ext cx="2800350" cy="1404620"/>
+                        </a:xfrm>
+                        <a:prstGeom prst="rect">
+                          <a:avLst/>
+                        </a:prstGeom>
+                        <a:noFill/>
+                        <a:ln>
+                          <a:noFill/>
+                        </a:ln>
+                      </wps:spPr>
+                      <wps:style>
+                        <a:lnRef idx="0">
+                          <a:scrgbClr r="0" g="0" b="0"/>
+                        </a:lnRef>
+                        <a:fillRef idx="0">
+                          <a:scrgbClr r="0" g="0" b="0"/>
+                        </a:fillRef>
+                        <a:effectRef idx="0">
+                          <a:scrgbClr r="0" g="0" b="0"/>
+                        </a:effectRef>
+                        <a:fontRef idx="minor">
+                          <a:schemeClr val="dk1"/>
+                        </a:fontRef>
+                      </wps:style>
+                      <wps:txbx>
+                        <w:txbxContent>
+                          <w:p>
+                            <w:pPr>
+                              <w:rPr>
+                                <w:rFonts w:eastAsiaTheme="minorEastAsia"/>
+                              </w:rPr>
+                            </w:pPr>
+                            <m:oMathPara>
+                              <m:oMath>
+                                <m:r>
+                                  <w:rPr>
+                                    <w:rFonts w:ascii="Cambria Math" w:eastAsiaTheme="minorEastAsia" w:hAnsi="Cambria Math"/>
+                                  </w:rPr>
+                                  <m:t xml:space="preserve">        </m:t>
+                                </m:r>
+                                <m:sSub>
+                                  <m:sSubPr>
+                                    <m:ctrlPr>
+                                      <w:rPr>
+                                        <w:rFonts w:ascii="Cambria Math" w:eastAsiaTheme="minorEastAsia" w:hAnsi="Cambria Math"/>
+                                        <w:i/>
+                                      </w:rPr>
+                                    </m:ctrlPr>
+                                  </m:sSubPr>
+                                  <m:e>
+                                    <m:r>
+                                      <w:rPr>
+                                        <w:rFonts w:ascii="Cambria Math" w:eastAsiaTheme="minorEastAsia" w:hAnsi="Cambria Math"/>
+                                      </w:rPr>
+                                      <m:t>n</m:t>
+                                    </m:r>
+                                  </m:e>
+                                  <m:sub>
+                                    <m:r>
+                                      <w:rPr>
+                                        <w:rFonts w:ascii="Cambria Math" w:eastAsiaTheme="minorEastAsia" w:hAnsi="Cambria Math"/>
+                                      </w:rPr>
+                                      <m:t>out</m:t>
+                                    </m:r>
+                                  </m:sub>
+                                </m:sSub>
+                                <m:r>
+                                  <w:rPr>
+                                    <w:rFonts w:ascii="Cambria Math" w:eastAsiaTheme="minorEastAsia" w:hAnsi="Cambria Math"/>
+                                  </w:rPr>
+                                  <m:t xml:space="preserve">= </m:t>
+                                </m:r>
+                                <m:d>
+                                  <m:dPr>
+                                    <m:begChr m:val="⌊"/>
+                                    <m:endChr m:val="⌋"/>
+                                    <m:ctrlPr>
+                                      <w:rPr>
+                                        <w:rFonts w:ascii="Cambria Math" w:eastAsiaTheme="minorEastAsia" w:hAnsi="Cambria Math"/>
+                                        <w:i/>
+                                      </w:rPr>
+                                    </m:ctrlPr>
+                                  </m:dPr>
+                                  <m:e>
+                                    <m:f>
+                                      <m:fPr>
+                                        <m:ctrlPr>
+                                          <w:rPr>
+                                            <w:rFonts w:ascii="Cambria Math" w:eastAsiaTheme="minorEastAsia" w:hAnsi="Cambria Math"/>
+                                            <w:i/>
+                                          </w:rPr>
+                                        </m:ctrlPr>
+                                      </m:fPr>
+                                      <m:num>
+                                        <m:sSub>
+                                          <m:sSubPr>
+                                            <m:ctrlPr>
+                                              <w:rPr>
+                                                <w:rFonts w:ascii="Cambria Math" w:eastAsiaTheme="minorEastAsia" w:hAnsi="Cambria Math"/>
+                                                <w:i/>
+                                              </w:rPr>
+                                            </m:ctrlPr>
+                                          </m:sSubPr>
+                                          <m:e>
+                                            <m:r>
+                                              <w:rPr>
+                                                <w:rFonts w:ascii="Cambria Math" w:eastAsiaTheme="minorEastAsia" w:hAnsi="Cambria Math"/>
+                                              </w:rPr>
+                                              <m:t>n</m:t>
+                                            </m:r>
+                                          </m:e>
+                                          <m:sub>
+                                            <m:r>
+                                              <w:rPr>
+                                                <w:rFonts w:ascii="Cambria Math" w:eastAsiaTheme="minorEastAsia" w:hAnsi="Cambria Math"/>
+                                              </w:rPr>
+                                              <m:t>in</m:t>
+                                            </m:r>
+                                          </m:sub>
+                                        </m:sSub>
+                                        <m:r>
+                                          <w:rPr>
+                                            <w:rFonts w:ascii="Cambria Math" w:eastAsiaTheme="minorEastAsia" w:hAnsi="Cambria Math"/>
+                                          </w:rPr>
+                                          <m:t>+2p-k</m:t>
+                                        </m:r>
+                                      </m:num>
+                                      <m:den>
+                                        <m:r>
+                                          <w:rPr>
+                                            <w:rFonts w:ascii="Cambria Math" w:eastAsiaTheme="minorEastAsia" w:hAnsi="Cambria Math"/>
+                                          </w:rPr>
+                                          <m:t>s</m:t>
+                                        </m:r>
+                                      </m:den>
+                                    </m:f>
+                                  </m:e>
+                                </m:d>
+                                <m:r>
+                                  <w:rPr>
+                                    <w:rFonts w:ascii="Cambria Math" w:eastAsiaTheme="minorEastAsia" w:hAnsi="Cambria Math"/>
+                                  </w:rPr>
+                                  <m:t>+</m:t>
+                                </m:r>
+                                <m:r>
+                                  <w:rPr>
+                                    <w:rFonts w:ascii="Cambria Math" w:eastAsiaTheme="minorEastAsia" w:hAnsi="Cambria Math"/>
+                                  </w:rPr>
+                                  <m:t>1</m:t>
+                                </m:r>
+                                <m:r>
+                                  <w:rPr>
+                                    <w:rFonts w:ascii="Cambria Math" w:eastAsiaTheme="minorEastAsia" w:hAnsi="Cambria Math"/>
+                                  </w:rPr>
+                                  <w:br/>
+                                </m:r>
+                              </m:oMath>
+                              <m:oMath>
+                                <m:sSub>
+                                  <m:sSubPr>
+                                    <m:ctrlPr>
+                                      <w:rPr>
+                                        <w:rFonts w:ascii="Cambria Math" w:eastAsiaTheme="minorEastAsia" w:hAnsi="Cambria Math"/>
+                                        <w:i/>
+                                      </w:rPr>
+                                    </m:ctrlPr>
+                                  </m:sSubPr>
+                                  <m:e>
+                                    <m:r>
+                                      <w:rPr>
+                                        <w:rFonts w:ascii="Cambria Math" w:eastAsiaTheme="minorEastAsia" w:hAnsi="Cambria Math"/>
+                                      </w:rPr>
+                                      <m:t xml:space="preserve">        j</m:t>
+                                    </m:r>
+                                  </m:e>
+                                  <m:sub>
+                                    <m:r>
+                                      <w:rPr>
+                                        <w:rFonts w:ascii="Cambria Math" w:eastAsiaTheme="minorEastAsia" w:hAnsi="Cambria Math"/>
+                                      </w:rPr>
+                                      <m:t>out</m:t>
+                                    </m:r>
+                                  </m:sub>
+                                </m:sSub>
+                                <m:r>
+                                  <w:rPr>
+                                    <w:rFonts w:ascii="Cambria Math" w:eastAsiaTheme="minorEastAsia" w:hAnsi="Cambria Math"/>
+                                  </w:rPr>
+                                  <m:t xml:space="preserve"> =</m:t>
+                                </m:r>
+                                <m:sSub>
+                                  <m:sSubPr>
+                                    <m:ctrlPr>
+                                      <w:rPr>
+                                        <w:rFonts w:ascii="Cambria Math" w:eastAsiaTheme="minorEastAsia" w:hAnsi="Cambria Math"/>
+                                        <w:i/>
+                                      </w:rPr>
+                                    </m:ctrlPr>
+                                  </m:sSubPr>
+                                  <m:e>
+                                    <m:r>
+                                      <w:rPr>
+                                        <w:rFonts w:ascii="Cambria Math" w:eastAsiaTheme="minorEastAsia" w:hAnsi="Cambria Math"/>
+                                      </w:rPr>
+                                      <m:t>j</m:t>
+                                    </m:r>
+                                  </m:e>
+                                  <m:sub>
+                                    <m:r>
+                                      <w:rPr>
+                                        <w:rFonts w:ascii="Cambria Math" w:eastAsiaTheme="minorEastAsia" w:hAnsi="Cambria Math"/>
+                                      </w:rPr>
+                                      <m:t>in</m:t>
+                                    </m:r>
+                                  </m:sub>
+                                </m:sSub>
+                                <m:r>
+                                  <w:rPr>
+                                    <w:rFonts w:ascii="Cambria Math" w:eastAsiaTheme="minorEastAsia" w:hAnsi="Cambria Math"/>
+                                  </w:rPr>
+                                  <m:t>*s</m:t>
+                                </m:r>
+                                <m:r>
+                                  <w:rPr>
+                                    <w:rFonts w:ascii="Cambria Math" w:eastAsiaTheme="minorEastAsia" w:hAnsi="Cambria Math"/>
+                                  </w:rPr>
+                                  <w:br/>
+                                </m:r>
+                              </m:oMath>
+                              <m:oMath>
+                                <m:sSub>
+                                  <m:sSubPr>
+                                    <m:ctrlPr>
+                                      <w:rPr>
+                                        <w:rFonts w:ascii="Cambria Math" w:eastAsiaTheme="minorEastAsia" w:hAnsi="Cambria Math"/>
+                                        <w:i/>
+                                      </w:rPr>
+                                    </m:ctrlPr>
+                                  </m:sSubPr>
+                                  <m:e>
+                                    <m:r>
+                                      <w:rPr>
+                                        <w:rFonts w:ascii="Cambria Math" w:eastAsiaTheme="minorEastAsia" w:hAnsi="Cambria Math"/>
+                                      </w:rPr>
+                                      <m:t xml:space="preserve">         r</m:t>
+                                    </m:r>
+                                  </m:e>
+                                  <m:sub>
+                                    <m:r>
+                                      <w:rPr>
+                                        <w:rFonts w:ascii="Cambria Math" w:eastAsiaTheme="minorEastAsia" w:hAnsi="Cambria Math"/>
+                                      </w:rPr>
+                                      <m:t>out</m:t>
+                                    </m:r>
+                                  </m:sub>
+                                </m:sSub>
+                                <m:r>
+                                  <w:rPr>
+                                    <w:rFonts w:ascii="Cambria Math" w:eastAsiaTheme="minorEastAsia" w:hAnsi="Cambria Math"/>
+                                  </w:rPr>
+                                  <m:t>=</m:t>
+                                </m:r>
+                                <m:sSub>
+                                  <m:sSubPr>
+                                    <m:ctrlPr>
+                                      <w:rPr>
+                                        <w:rFonts w:ascii="Cambria Math" w:eastAsiaTheme="minorEastAsia" w:hAnsi="Cambria Math"/>
+                                        <w:i/>
+                                      </w:rPr>
+                                    </m:ctrlPr>
+                                  </m:sSubPr>
+                                  <m:e>
+                                    <m:r>
+                                      <w:rPr>
+                                        <w:rFonts w:ascii="Cambria Math" w:eastAsiaTheme="minorEastAsia" w:hAnsi="Cambria Math"/>
+                                      </w:rPr>
+                                      <m:t>r</m:t>
+                                    </m:r>
+                                  </m:e>
+                                  <m:sub>
+                                    <m:r>
+                                      <w:rPr>
+                                        <w:rFonts w:ascii="Cambria Math" w:eastAsiaTheme="minorEastAsia" w:hAnsi="Cambria Math"/>
+                                      </w:rPr>
+                                      <m:t>in</m:t>
+                                    </m:r>
+                                  </m:sub>
+                                </m:sSub>
+                                <m:r>
+                                  <w:rPr>
+                                    <w:rFonts w:ascii="Cambria Math" w:eastAsiaTheme="minorEastAsia" w:hAnsi="Cambria Math"/>
+                                  </w:rPr>
+                                  <m:t>+</m:t>
+                                </m:r>
+                                <m:d>
+                                  <m:dPr>
+                                    <m:ctrlPr>
+                                      <w:rPr>
+                                        <w:rFonts w:ascii="Cambria Math" w:eastAsiaTheme="minorEastAsia" w:hAnsi="Cambria Math"/>
+                                        <w:i/>
+                                      </w:rPr>
+                                    </m:ctrlPr>
+                                  </m:dPr>
+                                  <m:e>
+                                    <m:r>
+                                      <w:rPr>
+                                        <w:rFonts w:ascii="Cambria Math" w:eastAsiaTheme="minorEastAsia" w:hAnsi="Cambria Math"/>
+                                      </w:rPr>
+                                      <m:t>k-1</m:t>
+                                    </m:r>
+                                  </m:e>
+                                </m:d>
+                                <m:r>
+                                  <w:rPr>
+                                    <w:rFonts w:ascii="Cambria Math" w:eastAsiaTheme="minorEastAsia" w:hAnsi="Cambria Math"/>
+                                  </w:rPr>
+                                  <m:t>*</m:t>
+                                </m:r>
+                                <m:sSub>
+                                  <m:sSubPr>
+                                    <m:ctrlPr>
+                                      <w:rPr>
+                                        <w:rFonts w:ascii="Cambria Math" w:eastAsiaTheme="minorEastAsia" w:hAnsi="Cambria Math"/>
+                                        <w:i/>
+                                      </w:rPr>
+                                    </m:ctrlPr>
+                                  </m:sSubPr>
+                                  <m:e>
+                                    <m:r>
+                                      <w:rPr>
+                                        <w:rFonts w:ascii="Cambria Math" w:eastAsiaTheme="minorEastAsia" w:hAnsi="Cambria Math"/>
+                                      </w:rPr>
+                                      <m:t>j</m:t>
+                                    </m:r>
+                                  </m:e>
+                                  <m:sub>
+                                    <m:r>
+                                      <w:rPr>
+                                        <w:rFonts w:ascii="Cambria Math" w:eastAsiaTheme="minorEastAsia" w:hAnsi="Cambria Math"/>
+                                      </w:rPr>
+                                      <m:t>in</m:t>
+                                    </m:r>
+                                  </m:sub>
+                                </m:sSub>
+                                <m:r>
+                                  <w:rPr>
+                                    <w:rFonts w:ascii="Cambria Math" w:eastAsiaTheme="minorEastAsia" w:hAnsi="Cambria Math"/>
+                                  </w:rPr>
+                                  <w:br/>
+                                </m:r>
+                              </m:oMath>
+                              <m:oMath>
+                                <m:r>
+                                  <w:rPr>
+                                    <w:rFonts w:ascii="Cambria Math" w:hAnsi="Cambria Math" w:cs="Calibri"/>
+                                    <w:lang w:val=""/>
+                                  </w:rPr>
+                                  <m:t>star</m:t>
+                                </m:r>
+                                <m:sSub>
+                                  <m:sSubPr>
+                                    <m:ctrlPr>
+                                      <w:rPr>
+                                        <w:rFonts w:ascii="Cambria Math" w:hAnsi="Cambria Math" w:cs="Calibri"/>
+                                        <w:lang w:val=""/>
+                                      </w:rPr>
+                                    </m:ctrlPr>
+                                  </m:sSubPr>
+                                  <m:e>
+                                    <m:r>
+                                      <w:rPr>
+                                        <w:rFonts w:ascii="Cambria Math" w:hAnsi="Cambria Math" w:cs="Calibri"/>
+                                        <w:lang w:val=""/>
+                                      </w:rPr>
+                                      <m:t>t</m:t>
+                                    </m:r>
+                                  </m:e>
+                                  <m:sub>
+                                    <m:r>
+                                      <w:rPr>
+                                        <w:rFonts w:ascii="Cambria Math" w:hAnsi="Cambria Math" w:cs="Calibri"/>
+                                        <w:lang w:val=""/>
+                                      </w:rPr>
+                                      <m:t>out</m:t>
+                                    </m:r>
+                                  </m:sub>
+                                </m:sSub>
+                                <m:r>
+                                  <m:rPr>
+                                    <m:sty m:val="p"/>
+                                  </m:rPr>
+                                  <w:rPr>
+                                    <w:rFonts w:ascii="Cambria Math" w:hAnsi="Cambria Math" w:cs="Calibri"/>
+                                    <w:lang w:val=""/>
+                                  </w:rPr>
+                                  <m:t>=</m:t>
+                                </m:r>
+                                <m:r>
+                                  <w:rPr>
+                                    <w:rFonts w:ascii="Cambria Math" w:hAnsi="Cambria Math" w:cs="Calibri"/>
+                                    <w:lang w:val=""/>
+                                  </w:rPr>
+                                  <m:t>star</m:t>
+                                </m:r>
+                                <m:sSub>
+                                  <m:sSubPr>
+                                    <m:ctrlPr>
+                                      <w:rPr>
+                                        <w:rFonts w:ascii="Cambria Math" w:hAnsi="Cambria Math" w:cs="Calibri"/>
+                                        <w:lang w:val=""/>
+                                      </w:rPr>
+                                    </m:ctrlPr>
+                                  </m:sSubPr>
+                                  <m:e>
+                                    <m:r>
+                                      <w:rPr>
+                                        <w:rFonts w:ascii="Cambria Math" w:hAnsi="Cambria Math" w:cs="Calibri"/>
+                                        <w:lang w:val=""/>
+                                      </w:rPr>
+                                      <m:t>t</m:t>
+                                    </m:r>
+                                  </m:e>
+                                  <m:sub>
+                                    <m:r>
+                                      <w:rPr>
+                                        <w:rFonts w:ascii="Cambria Math" w:hAnsi="Cambria Math" w:cs="Calibri"/>
+                                        <w:lang w:val=""/>
+                                      </w:rPr>
+                                      <m:t>in</m:t>
+                                    </m:r>
+                                  </m:sub>
+                                </m:sSub>
+                                <m:r>
+                                  <m:rPr>
+                                    <m:sty m:val="p"/>
+                                  </m:rPr>
+                                  <w:rPr>
+                                    <w:rFonts w:ascii="Cambria Math" w:hAnsi="Cambria Math" w:cs="Calibri"/>
+                                    <w:lang w:val=""/>
+                                  </w:rPr>
+                                  <m:t>+</m:t>
+                                </m:r>
+                                <m:d>
+                                  <m:dPr>
+                                    <m:ctrlPr>
+                                      <w:rPr>
+                                        <w:rFonts w:ascii="Cambria Math" w:hAnsi="Cambria Math" w:cs="Calibri"/>
+                                        <w:lang w:val=""/>
+                                      </w:rPr>
+                                    </m:ctrlPr>
+                                  </m:dPr>
+                                  <m:e>
+                                    <m:f>
+                                      <m:fPr>
+                                        <m:ctrlPr>
+                                          <w:rPr>
+                                            <w:rFonts w:ascii="Cambria Math" w:hAnsi="Cambria Math" w:cs="Calibri"/>
+                                            <w:lang w:val=""/>
+                                          </w:rPr>
+                                        </m:ctrlPr>
+                                      </m:fPr>
+                                      <m:num>
+                                        <m:r>
+                                          <m:rPr>
+                                            <m:sty m:val="p"/>
+                                          </m:rPr>
+                                          <w:rPr>
+                                            <w:rFonts w:ascii="Cambria Math" w:hAnsi="Cambria Math" w:cs="Calibri"/>
+                                            <w:lang w:val=""/>
+                                          </w:rPr>
+                                          <m:t>k</m:t>
+                                        </m:r>
+                                        <m:r>
+                                          <m:rPr>
+                                            <m:sty m:val="p"/>
+                                          </m:rPr>
+                                          <w:rPr>
+                                            <w:rFonts w:ascii="Cambria Math" w:hAnsi="Cambria Math" w:cs="Calibri"/>
+                                            <w:lang w:val=""/>
+                                          </w:rPr>
+                                          <m:t>-1</m:t>
+                                        </m:r>
+                                      </m:num>
+                                      <m:den>
+                                        <m:r>
+                                          <m:rPr>
+                                            <m:sty m:val="p"/>
+                                          </m:rPr>
+                                          <w:rPr>
+                                            <w:rFonts w:ascii="Cambria Math" w:hAnsi="Cambria Math" w:cs="Calibri"/>
+                                            <w:lang w:val=""/>
+                                          </w:rPr>
+                                          <m:t>2</m:t>
+                                        </m:r>
+                                      </m:den>
+                                    </m:f>
+                                    <m:r>
+                                      <m:rPr>
+                                        <m:sty m:val="p"/>
+                                      </m:rPr>
+                                      <w:rPr>
+                                        <w:rFonts w:ascii="Cambria Math" w:hAnsi="Cambria Math" w:cs="Calibri"/>
+                                        <w:lang w:val=""/>
+                                      </w:rPr>
+                                      <m:t>-</m:t>
+                                    </m:r>
+                                    <m:r>
+                                      <m:rPr>
+                                        <m:sty m:val="p"/>
+                                      </m:rPr>
+                                      <w:rPr>
+                                        <w:rFonts w:ascii="Cambria Math" w:hAnsi="Cambria Math" w:cs="Calibri"/>
+                                        <w:lang w:val=""/>
+                                      </w:rPr>
+                                      <m:t>p</m:t>
+                                    </m:r>
+                                  </m:e>
+                                </m:d>
+                                <m:r>
+                                  <m:rPr>
+                                    <m:sty m:val="p"/>
+                                  </m:rPr>
+                                  <w:rPr>
+                                    <w:rFonts w:ascii="Cambria Math" w:hAnsi="Cambria Math" w:cs="Calibri"/>
+                                    <w:lang w:val=""/>
+                                  </w:rPr>
+                                  <m:t>*</m:t>
+                                </m:r>
+                                <m:sSub>
+                                  <m:sSubPr>
+                                    <m:ctrlPr>
+                                      <w:rPr>
+                                        <w:rFonts w:ascii="Cambria Math" w:hAnsi="Cambria Math" w:cs="Calibri"/>
+                                        <w:lang w:val=""/>
+                                      </w:rPr>
+                                    </m:ctrlPr>
+                                  </m:sSubPr>
+                                  <m:e>
+                                    <m:r>
+                                      <w:rPr>
+                                        <w:rFonts w:ascii="Cambria Math" w:hAnsi="Cambria Math" w:cs="Calibri"/>
+                                        <w:lang w:val=""/>
+                                      </w:rPr>
+                                      <m:t>j</m:t>
+                                    </m:r>
+                                  </m:e>
+                                  <m:sub>
+                                    <m:r>
+                                      <w:rPr>
+                                        <w:rFonts w:ascii="Cambria Math" w:hAnsi="Cambria Math" w:cs="Calibri"/>
+                                        <w:lang w:val=""/>
+                                      </w:rPr>
+                                      <m:t>in</m:t>
+                                    </m:r>
+                                  </m:sub>
+                                </m:sSub>
+                              </m:oMath>
+                            </m:oMathPara>
+                          </w:p>
+                        </w:txbxContent>
+                      </wps:txbx>
+                      <wps:bodyPr rot="0" vert="horz" wrap="square" lIns="91440" tIns="45720" rIns="91440" bIns="45720" anchor="t" anchorCtr="0">
+                        <a:spAutoFit/>
+                      </wps:bodyPr>
+                    </wps:wsp>
+                  </a:graphicData>
+                </a:graphic>
+                <wp14:sizeRelH relativeFrom="margin">
+                  <wp14:pctWidth>0</wp14:pctWidth>
+                </wp14:sizeRelH>
+                <wp14:sizeRelV relativeFrom="margin">
+                  <wp14:pctHeight>20000</wp14:pctHeight>
+                </wp14:sizeRelV>
+              </wp:anchor>
+            </w:drawing>
+          </mc:Choice>
+          <mc:Fallback>
+            <w:pict>
+              <v:shape w14:anchorId="0360CE58" id="_x0000_s1035" type="#_x0000_t202" style="position:absolute;margin-left:-7.5pt;margin-top:30.45pt;width:220.5pt;height:110.6pt;z-index:251677696;visibility:visible;mso-wrap-style:square;mso-width-percent:0;mso-height-percent:200;mso-wrap-distance-left:9pt;mso-wrap-distance-top:3.6pt;mso-wrap-distance-right:9pt;mso-wrap-distance-bottom:3.6pt;mso-position-horizontal:absolute;mso-position-horizontal-relative:text;mso-position-vertical:absolute;mso-position-vertical-relative:text;mso-width-percent:0;mso-height-percent:200;mso-width-relative:margin;mso-height-relative:margin;v-text-anchor:top" o:gfxdata="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" filled="f" stroked="f">
+                <v:textbox style="mso-fit-shape-to-text:t">
+                  <w:txbxContent>
+                    <w:p>
+                      <w:pPr>
+                        <w:rPr>
+                          <w:rFonts w:eastAsiaTheme="minorEastAsia"/>
+                        </w:rPr>
+                      </w:pPr>
+                      <m:oMathPara>
+                        <m:oMath>
+                          <m:r>
+                            <w:rPr>
+                              <w:rFonts w:ascii="Cambria Math" w:eastAsiaTheme="minorEastAsia" w:hAnsi="Cambria Math"/>
+                            </w:rPr>
+                            <m:t xml:space="preserve">        </m:t>
+                          </m:r>
+                          <m:sSub>
+                            <m:sSubPr>
+                              <m:ctrlPr>
+                                <w:rPr>
+                                  <w:rFonts w:ascii="Cambria Math" w:eastAsiaTheme="minorEastAsia" w:hAnsi="Cambria Math"/>
+                                  <w:i/>
+                                </w:rPr>
+                              </m:ctrlPr>
+                            </m:sSubPr>
+                            <m:e>
+                              <m:r>
+                                <w:rPr>
+                                  <w:rFonts w:ascii="Cambria Math" w:eastAsiaTheme="minorEastAsia" w:hAnsi="Cambria Math"/>
+                                </w:rPr>
+                                <m:t>n</m:t>
+                              </m:r>
+                            </m:e>
+                            <m:sub>
+                              <m:r>
+                                <w:rPr>
+                                  <w:rFonts w:ascii="Cambria Math" w:eastAsiaTheme="minorEastAsia" w:hAnsi="Cambria Math"/>
+                                </w:rPr>
+                                <m:t>out</m:t>
+                              </m:r>
+                            </m:sub>
+                          </m:sSub>
+                          <m:r>
+                            <w:rPr>
+                              <w:rFonts w:ascii="Cambria Math" w:eastAsiaTheme="minorEastAsia" w:hAnsi="Cambria Math"/>
+                            </w:rPr>
+                            <m:t xml:space="preserve">= </m:t>
+                          </m:r>
+                          <m:d>
+                            <m:dPr>
+                              <m:begChr m:val="⌊"/>
+                              <m:endChr m:val="⌋"/>
+                              <m:ctrlPr>
+                                <w:rPr>
+                                  <w:rFonts w:ascii="Cambria Math" w:eastAsiaTheme="minorEastAsia" w:hAnsi="Cambria Math"/>
+                                  <w:i/>
+                                </w:rPr>
+                              </m:ctrlPr>
+                            </m:dPr>
+                            <m:e>
+                              <m:f>
+                                <m:fPr>
+                                  <m:ctrlPr>
+                                    <w:rPr>
+                                      <w:rFonts w:ascii="Cambria Math" w:eastAsiaTheme="minorEastAsia" w:hAnsi="Cambria Math"/>
+                                      <w:i/>
+                                    </w:rPr>
+                                  </m:ctrlPr>
+                                </m:fPr>
+                                <m:num>
+                                  <m:sSub>
+                                    <m:sSubPr>
+                                      <m:ctrlPr>
+                                        <w:rPr>
+                                          <w:rFonts w:ascii="Cambria Math" w:eastAsiaTheme="minorEastAsia" w:hAnsi="Cambria Math"/>
+                                          <w:i/>
+                                        </w:rPr>
+                                      </m:ctrlPr>
+                                    </m:sSubPr>
+                                    <m:e>
+                                      <m:r>
+                                        <w:rPr>
+                                          <w:rFonts w:ascii="Cambria Math" w:eastAsiaTheme="minorEastAsia" w:hAnsi="Cambria Math"/>
+                                        </w:rPr>
+                                        <m:t>n</m:t>
+                                      </m:r>
+                                    </m:e>
+                                    <m:sub>
+                                      <m:r>
+                                        <w:rPr>
+                                          <w:rFonts w:ascii="Cambria Math" w:eastAsiaTheme="minorEastAsia" w:hAnsi="Cambria Math"/>
+                                        </w:rPr>
+                                        <m:t>in</m:t>
+                                      </m:r>
+                                    </m:sub>
+                                  </m:sSub>
+                                  <m:r>
+                                    <w:rPr>
+                                      <w:rFonts w:ascii="Cambria Math" w:eastAsiaTheme="minorEastAsia" w:hAnsi="Cambria Math"/>
+                                    </w:rPr>
+                                    <m:t>+2p-k</m:t>
+                                  </m:r>
+                                </m:num>
+                                <m:den>
+                                  <m:r>
+                                    <w:rPr>
+                                      <w:rFonts w:ascii="Cambria Math" w:eastAsiaTheme="minorEastAsia" w:hAnsi="Cambria Math"/>
+                                    </w:rPr>
+                                    <m:t>s</m:t>
+                                  </m:r>
+                                </m:den>
+                              </m:f>
+                            </m:e>
+                          </m:d>
+                          <m:r>
+                            <w:rPr>
+                              <w:rFonts w:ascii="Cambria Math" w:eastAsiaTheme="minorEastAsia" w:hAnsi="Cambria Math"/>
+                            </w:rPr>
+                            <m:t>+</m:t>
+                          </m:r>
+                          <m:r>
+                            <w:rPr>
+                              <w:rFonts w:ascii="Cambria Math" w:eastAsiaTheme="minorEastAsia" w:hAnsi="Cambria Math"/>
+                            </w:rPr>
+                            <m:t>1</m:t>
+                          </m:r>
+                          <m:r>
+                            <w:rPr>
+                              <w:rFonts w:ascii="Cambria Math" w:eastAsiaTheme="minorEastAsia" w:hAnsi="Cambria Math"/>
+                            </w:rPr>
+                            <w:br/>
+                          </m:r>
+                        </m:oMath>
+                        <m:oMath>
+                          <m:sSub>
+                            <m:sSubPr>
+                              <m:ctrlPr>
+                                <w:rPr>
+                                  <w:rFonts w:ascii="Cambria Math" w:eastAsiaTheme="minorEastAsia" w:hAnsi="Cambria Math"/>
+                                  <w:i/>
+                                </w:rPr>
+                              </m:ctrlPr>
+                            </m:sSubPr>
+                            <m:e>
+                              <m:r>
+                                <w:rPr>
+                                  <w:rFonts w:ascii="Cambria Math" w:eastAsiaTheme="minorEastAsia" w:hAnsi="Cambria Math"/>
+                                </w:rPr>
+                                <m:t xml:space="preserve">        j</m:t>
+                              </m:r>
+                            </m:e>
+                            <m:sub>
+                              <m:r>
+                                <w:rPr>
+                                  <w:rFonts w:ascii="Cambria Math" w:eastAsiaTheme="minorEastAsia" w:hAnsi="Cambria Math"/>
+                                </w:rPr>
+                                <m:t>out</m:t>
+                              </m:r>
+                            </m:sub>
+                          </m:sSub>
+                          <m:r>
+                            <w:rPr>
+                              <w:rFonts w:ascii="Cambria Math" w:eastAsiaTheme="minorEastAsia" w:hAnsi="Cambria Math"/>
+                            </w:rPr>
+                            <m:t xml:space="preserve"> =</m:t>
+                          </m:r>
+                          <m:sSub>
+                            <m:sSubPr>
+                              <m:ctrlPr>
+                                <w:rPr>
+                                  <w:rFonts w:ascii="Cambria Math" w:eastAsiaTheme="minorEastAsia" w:hAnsi="Cambria Math"/>
+                                  <w:i/>
+                                </w:rPr>
+                              </m:ctrlPr>
+                            </m:sSubPr>
+                            <m:e>
+                              <m:r>
+                                <w:rPr>
+                                  <w:rFonts w:ascii="Cambria Math" w:eastAsiaTheme="minorEastAsia" w:hAnsi="Cambria Math"/>
+                                </w:rPr>
+                                <m:t>j</m:t>
+                              </m:r>
+                            </m:e>
+                            <m:sub>
+                              <m:r>
+                                <w:rPr>
+                                  <w:rFonts w:ascii="Cambria Math" w:eastAsiaTheme="minorEastAsia" w:hAnsi="Cambria Math"/>
+                                </w:rPr>
+                                <m:t>in</m:t>
+                              </m:r>
+                            </m:sub>
+                          </m:sSub>
+                          <m:r>
+                            <w:rPr>
+                              <w:rFonts w:ascii="Cambria Math" w:eastAsiaTheme="minorEastAsia" w:hAnsi="Cambria Math"/>
+                            </w:rPr>
+                            <m:t>*s</m:t>
+                          </m:r>
+                          <m:r>
+                            <w:rPr>
+                              <w:rFonts w:ascii="Cambria Math" w:eastAsiaTheme="minorEastAsia" w:hAnsi="Cambria Math"/>
+                            </w:rPr>
+                            <w:br/>
+                          </m:r>
+                        </m:oMath>
+                        <m:oMath>
+                          <m:sSub>
+                            <m:sSubPr>
+                              <m:ctrlPr>
+                                <w:rPr>
+                                  <w:rFonts w:ascii="Cambria Math" w:eastAsiaTheme="minorEastAsia" w:hAnsi="Cambria Math"/>
+                                  <w:i/>
+                                </w:rPr>
+                              </m:ctrlPr>
+                            </m:sSubPr>
+                            <m:e>
+                              <m:r>
+                                <w:rPr>
+                                  <w:rFonts w:ascii="Cambria Math" w:eastAsiaTheme="minorEastAsia" w:hAnsi="Cambria Math"/>
+                                </w:rPr>
+                                <m:t xml:space="preserve">         r</m:t>
+                              </m:r>
+                            </m:e>
+                            <m:sub>
+                              <m:r>
+                                <w:rPr>
+                                  <w:rFonts w:ascii="Cambria Math" w:eastAsiaTheme="minorEastAsia" w:hAnsi="Cambria Math"/>
+                                </w:rPr>
+                                <m:t>out</m:t>
+                              </m:r>
+                            </m:sub>
+                          </m:sSub>
+                          <m:r>
+                            <w:rPr>
+                              <w:rFonts w:ascii="Cambria Math" w:eastAsiaTheme="minorEastAsia" w:hAnsi="Cambria Math"/>
+                            </w:rPr>
+                            <m:t>=</m:t>
+                          </m:r>
+                          <m:sSub>
+                            <m:sSubPr>
+                              <m:ctrlPr>
+                                <w:rPr>
+                                  <w:rFonts w:ascii="Cambria Math" w:eastAsiaTheme="minorEastAsia" w:hAnsi="Cambria Math"/>
+                                  <w:i/>
+                                </w:rPr>
+                              </m:ctrlPr>
+                            </m:sSubPr>
+                            <m:e>
+                              <m:r>
+                                <w:rPr>
+                                  <w:rFonts w:ascii="Cambria Math" w:eastAsiaTheme="minorEastAsia" w:hAnsi="Cambria Math"/>
+                                </w:rPr>
+                                <m:t>r</m:t>
+                              </m:r>
+                            </m:e>
+                            <m:sub>
+                              <m:r>
+                                <w:rPr>
+                                  <w:rFonts w:ascii="Cambria Math" w:eastAsiaTheme="minorEastAsia" w:hAnsi="Cambria Math"/>
+                                </w:rPr>
+                                <m:t>in</m:t>
+                              </m:r>
+                            </m:sub>
+                          </m:sSub>
+                          <m:r>
+                            <w:rPr>
+                              <w:rFonts w:ascii="Cambria Math" w:eastAsiaTheme="minorEastAsia" w:hAnsi="Cambria Math"/>
+                            </w:rPr>
+                            <m:t>+</m:t>
+                          </m:r>
+                          <m:d>
+                            <m:dPr>
+                              <m:ctrlPr>
+                                <w:rPr>
+                                  <w:rFonts w:ascii="Cambria Math" w:eastAsiaTheme="minorEastAsia" w:hAnsi="Cambria Math"/>
+                                  <w:i/>
+                                </w:rPr>
+                              </m:ctrlPr>
+                            </m:dPr>
+                            <m:e>
+                              <m:r>
+                                <w:rPr>
+                                  <w:rFonts w:ascii="Cambria Math" w:eastAsiaTheme="minorEastAsia" w:hAnsi="Cambria Math"/>
+                                </w:rPr>
+                                <m:t>k-1</m:t>
+                              </m:r>
+                            </m:e>
+                          </m:d>
+                          <m:r>
+                            <w:rPr>
+                              <w:rFonts w:ascii="Cambria Math" w:eastAsiaTheme="minorEastAsia" w:hAnsi="Cambria Math"/>
+                            </w:rPr>
+                            <m:t>*</m:t>
+                          </m:r>
+                          <m:sSub>
+                            <m:sSubPr>
+                              <m:ctrlPr>
+                                <w:rPr>
+                                  <w:rFonts w:ascii="Cambria Math" w:eastAsiaTheme="minorEastAsia" w:hAnsi="Cambria Math"/>
+                                  <w:i/>
+                                </w:rPr>
+                              </m:ctrlPr>
+                            </m:sSubPr>
+                            <m:e>
+                              <m:r>
+                                <w:rPr>
+                                  <w:rFonts w:ascii="Cambria Math" w:eastAsiaTheme="minorEastAsia" w:hAnsi="Cambria Math"/>
+                                </w:rPr>
+                                <m:t>j</m:t>
+                              </m:r>
+                            </m:e>
+                            <m:sub>
+                              <m:r>
+                                <w:rPr>
+                                  <w:rFonts w:ascii="Cambria Math" w:eastAsiaTheme="minorEastAsia" w:hAnsi="Cambria Math"/>
+                                </w:rPr>
+                                <m:t>in</m:t>
+                              </m:r>
+                            </m:sub>
+                          </m:sSub>
+                          <m:r>
+                            <w:rPr>
+                              <w:rFonts w:ascii="Cambria Math" w:eastAsiaTheme="minorEastAsia" w:hAnsi="Cambria Math"/>
+                            </w:rPr>
+                            <w:br/>
+                          </m:r>
+                        </m:oMath>
+                        <m:oMath>
+                          <m:r>
+                            <w:rPr>
+                              <w:rFonts w:ascii="Cambria Math" w:hAnsi="Cambria Math" w:cs="Calibri"/>
+                              <w:lang w:val=""/>
+                            </w:rPr>
+                            <m:t>star</m:t>
+                          </m:r>
+                          <m:sSub>
+                            <m:sSubPr>
+                              <m:ctrlPr>
+                                <w:rPr>
+                                  <w:rFonts w:ascii="Cambria Math" w:hAnsi="Cambria Math" w:cs="Calibri"/>
+                                  <w:lang w:val=""/>
+                                </w:rPr>
+                              </m:ctrlPr>
+                            </m:sSubPr>
+                            <m:e>
+                              <m:r>
+                                <w:rPr>
+                                  <w:rFonts w:ascii="Cambria Math" w:hAnsi="Cambria Math" w:cs="Calibri"/>
+                                  <w:lang w:val=""/>
+                                </w:rPr>
+                                <m:t>t</m:t>
+                              </m:r>
+                            </m:e>
+                            <m:sub>
+                              <m:r>
+                                <w:rPr>
+                                  <w:rFonts w:ascii="Cambria Math" w:hAnsi="Cambria Math" w:cs="Calibri"/>
+                                  <w:lang w:val=""/>
+                                </w:rPr>
+                                <m:t>out</m:t>
+                              </m:r>
+                            </m:sub>
+                          </m:sSub>
+                          <m:r>
+                            <m:rPr>
+                              <m:sty m:val="p"/>
+                            </m:rPr>
+                            <w:rPr>
+                              <w:rFonts w:ascii="Cambria Math" w:hAnsi="Cambria Math" w:cs="Calibri"/>
+                              <w:lang w:val=""/>
+                            </w:rPr>
+                            <m:t>=</m:t>
+                          </m:r>
+                          <m:r>
+                            <w:rPr>
+                              <w:rFonts w:ascii="Cambria Math" w:hAnsi="Cambria Math" w:cs="Calibri"/>
+                              <w:lang w:val=""/>
+                            </w:rPr>
+                            <m:t>star</m:t>
+                          </m:r>
+                          <m:sSub>
+                            <m:sSubPr>
+                              <m:ctrlPr>
+                                <w:rPr>
+                                  <w:rFonts w:ascii="Cambria Math" w:hAnsi="Cambria Math" w:cs="Calibri"/>
+                                  <w:lang w:val=""/>
+                                </w:rPr>
+                              </m:ctrlPr>
+                            </m:sSubPr>
+                            <m:e>
+                              <m:r>
+                                <w:rPr>
+                                  <w:rFonts w:ascii="Cambria Math" w:hAnsi="Cambria Math" w:cs="Calibri"/>
+                                  <w:lang w:val=""/>
+                                </w:rPr>
+                                <m:t>t</m:t>
+                              </m:r>
+                            </m:e>
+                            <m:sub>
+                              <m:r>
+                                <w:rPr>
+                                  <w:rFonts w:ascii="Cambria Math" w:hAnsi="Cambria Math" w:cs="Calibri"/>
+                                  <w:lang w:val=""/>
+                                </w:rPr>
+                                <m:t>in</m:t>
+                              </m:r>
+                            </m:sub>
+                          </m:sSub>
+                          <m:r>
+                            <m:rPr>
+                              <m:sty m:val="p"/>
+                            </m:rPr>
+                            <w:rPr>
+                              <w:rFonts w:ascii="Cambria Math" w:hAnsi="Cambria Math" w:cs="Calibri"/>
+                              <w:lang w:val=""/>
+                            </w:rPr>
+                            <m:t>+</m:t>
+                          </m:r>
+                          <m:d>
+                            <m:dPr>
+                              <m:ctrlPr>
+                                <w:rPr>
+                                  <w:rFonts w:ascii="Cambria Math" w:hAnsi="Cambria Math" w:cs="Calibri"/>
+                                  <w:lang w:val=""/>
+                                </w:rPr>
+                              </m:ctrlPr>
+                            </m:dPr>
+                            <m:e>
+                              <m:f>
+                                <m:fPr>
+                                  <m:ctrlPr>
+                                    <w:rPr>
+                                      <w:rFonts w:ascii="Cambria Math" w:hAnsi="Cambria Math" w:cs="Calibri"/>
+                                      <w:lang w:val=""/>
+                                    </w:rPr>
+                                  </m:ctrlPr>
+                                </m:fPr>
+                                <m:num>
+                                  <m:r>
+                                    <m:rPr>
+                                      <m:sty m:val="p"/>
+                                    </m:rPr>
+                                    <w:rPr>
+                                      <w:rFonts w:ascii="Cambria Math" w:hAnsi="Cambria Math" w:cs="Calibri"/>
+                                      <w:lang w:val=""/>
+                                    </w:rPr>
+                                    <m:t>k</m:t>
+                                  </m:r>
+                                  <m:r>
+                                    <m:rPr>
+                                      <m:sty m:val="p"/>
+                                    </m:rPr>
+                                    <w:rPr>
+                                      <w:rFonts w:ascii="Cambria Math" w:hAnsi="Cambria Math" w:cs="Calibri"/>
+                                      <w:lang w:val=""/>
+                                    </w:rPr>
+                                    <m:t>-1</m:t>
+                                  </m:r>
+                                </m:num>
+                                <m:den>
+                                  <m:r>
+                                    <m:rPr>
+                                      <m:sty m:val="p"/>
+                                    </m:rPr>
+                                    <w:rPr>
+                                      <w:rFonts w:ascii="Cambria Math" w:hAnsi="Cambria Math" w:cs="Calibri"/>
+                                      <w:lang w:val=""/>
+                                    </w:rPr>
+                                    <m:t>2</m:t>
+                                  </m:r>
+                                </m:den>
+                              </m:f>
+                              <m:r>
+                                <m:rPr>
+                                  <m:sty m:val="p"/>
+                                </m:rPr>
+                                <w:rPr>
+                                  <w:rFonts w:ascii="Cambria Math" w:hAnsi="Cambria Math" w:cs="Calibri"/>
+                                  <w:lang w:val=""/>
+                                </w:rPr>
+                                <m:t>-</m:t>
+                              </m:r>
+                              <m:r>
+                                <m:rPr>
+                                  <m:sty m:val="p"/>
+                                </m:rPr>
+                                <w:rPr>
+                                  <w:rFonts w:ascii="Cambria Math" w:hAnsi="Cambria Math" w:cs="Calibri"/>
+                                  <w:lang w:val=""/>
+                                </w:rPr>
+                                <m:t>p</m:t>
+                              </m:r>
+                            </m:e>
+                          </m:d>
+                          <m:r>
+                            <m:rPr>
+                              <m:sty m:val="p"/>
+                            </m:rPr>
+                            <w:rPr>
+                              <w:rFonts w:ascii="Cambria Math" w:hAnsi="Cambria Math" w:cs="Calibri"/>
+                              <w:lang w:val=""/>
+                            </w:rPr>
+                            <m:t>*</m:t>
+                          </m:r>
+                          <m:sSub>
+                            <m:sSubPr>
+                              <m:ctrlPr>
+                                <w:rPr>
+                                  <w:rFonts w:ascii="Cambria Math" w:hAnsi="Cambria Math" w:cs="Calibri"/>
+                                  <w:lang w:val=""/>
+                                </w:rPr>
+                              </m:ctrlPr>
+                            </m:sSubPr>
+                            <m:e>
+                              <m:r>
+                                <w:rPr>
+                                  <w:rFonts w:ascii="Cambria Math" w:hAnsi="Cambria Math" w:cs="Calibri"/>
+                                  <w:lang w:val=""/>
+                                </w:rPr>
+                                <m:t>j</m:t>
+                              </m:r>
+                            </m:e>
+                            <m:sub>
+                              <m:r>
+                                <w:rPr>
+                                  <w:rFonts w:ascii="Cambria Math" w:hAnsi="Cambria Math" w:cs="Calibri"/>
+                                  <w:lang w:val=""/>
+                                </w:rPr>
+                                <m:t>in</m:t>
+                              </m:r>
+                            </m:sub>
+                          </m:sSub>
+                        </m:oMath>
+                      </m:oMathPara>
+                    </w:p>
                   </w:txbxContent>
                 </v:textbox>
                 <w10:wrap type="square"/>
@@ -1472,14 +5766,14 @@
     <w:charset w:val="00"/>
     <w:family w:val="swiss"/>
     <w:pitch w:val="variable"/>
-    <w:sig w:usb0="E0002AFF" w:usb1="C000247B" w:usb2="00000009" w:usb3="00000000" w:csb0="000001FF" w:csb1="00000000"/>
+    <w:sig w:usb0="E0002AFF" w:usb1="4000ACFF" w:usb2="00000001" w:usb3="00000000" w:csb0="000001FF" w:csb1="00000000"/>
   </w:font>
   <w:font w:name="Times New Roman">
     <w:panose1 w:val="02020603050405020304"/>
     <w:charset w:val="00"/>
     <w:family w:val="roman"/>
     <w:pitch w:val="variable"/>
-    <w:sig w:usb0="E0002AFF" w:usb1="C0007841" w:usb2="00000009" w:usb3="00000000" w:csb0="000001FF" w:csb1="00000000"/>
+    <w:sig w:usb0="E0002AFF" w:usb1="C0007843" w:usb2="00000009" w:usb3="00000000" w:csb0="000001FF" w:csb1="00000000"/>
   </w:font>
   <w:font w:name="Cambria Math">
     <w:panose1 w:val="02040503050406030204"/>
@@ -1513,7 +5807,7 @@
   </w:compat>
   <w:rsids>
     <w:rsidRoot w:val="00DE78A5"/>
-    <w:rsid w:val="00A37187"/>
+    <w:rsid w:val="00105511"/>
     <w:rsid w:val="00DE78A5"/>
   </w:rsids>
   <m:mathPr>

</xml_diff>